<commit_message>
2025-05-10 Pimsleur Lecons 1-4
</commit_message>
<xml_diff>
--- a/MinnaProfJaponais_V0_25.docx
+++ b/MinnaProfJaponais_V0_25.docx
@@ -8961,28 +8961,18 @@
           <w:lang w:val="es-ES"/>
         </w:rPr>
       </w:pPr>
-      <w:proofErr w:type="spellStart"/>
       <w:r>
         <w:rPr>
           <w:lang w:val="es-ES"/>
         </w:rPr>
         <w:lastRenderedPageBreak/>
-        <w:t>Lecon</w:t>
-      </w:r>
-      <w:proofErr w:type="spellEnd"/>
-      <w:r>
-        <w:rPr>
-          <w:lang w:val="es-ES"/>
-        </w:rPr>
-        <w:t xml:space="preserve"> 2</w:t>
-      </w:r>
-    </w:p>
-    <w:p>
-      <w:proofErr w:type="spellStart"/>
+        <w:t>Lecon 2</w:t>
+      </w:r>
+    </w:p>
+    <w:p>
       <w:r>
         <w:t>Bunkei</w:t>
       </w:r>
-      <w:proofErr w:type="spellEnd"/>
     </w:p>
     <w:p>
       <w:pPr>
@@ -9188,97 +9178,17 @@
     </w:p>
     <w:p>
       <w:r>
-        <w:t xml:space="preserve">Kore </w:t>
-      </w:r>
-      <w:proofErr w:type="spellStart"/>
-      <w:r>
-        <w:t>wa</w:t>
-      </w:r>
-      <w:proofErr w:type="spellEnd"/>
-      <w:r>
-        <w:t xml:space="preserve"> </w:t>
-      </w:r>
-      <w:proofErr w:type="spellStart"/>
-      <w:r>
-        <w:t>jisho</w:t>
-      </w:r>
-      <w:proofErr w:type="spellEnd"/>
-      <w:r>
-        <w:t xml:space="preserve"> </w:t>
-      </w:r>
-      <w:proofErr w:type="spellStart"/>
-      <w:r>
-        <w:t>desu</w:t>
-      </w:r>
-      <w:proofErr w:type="spellEnd"/>
-      <w:r>
-        <w:t>.</w:t>
-      </w:r>
-    </w:p>
-    <w:p>
-      <w:r>
-        <w:t xml:space="preserve">Sore </w:t>
-      </w:r>
-      <w:proofErr w:type="spellStart"/>
-      <w:r>
-        <w:t>wa</w:t>
-      </w:r>
-      <w:proofErr w:type="spellEnd"/>
-      <w:r>
-        <w:t xml:space="preserve"> </w:t>
-      </w:r>
-      <w:proofErr w:type="spellStart"/>
-      <w:r>
-        <w:t>watashi</w:t>
-      </w:r>
-      <w:proofErr w:type="spellEnd"/>
-      <w:r>
-        <w:t xml:space="preserve"> no </w:t>
-      </w:r>
-      <w:proofErr w:type="spellStart"/>
-      <w:r>
-        <w:t>kasa</w:t>
-      </w:r>
-      <w:proofErr w:type="spellEnd"/>
-      <w:r>
-        <w:t xml:space="preserve"> </w:t>
-      </w:r>
-      <w:proofErr w:type="spellStart"/>
-      <w:r>
-        <w:t>desu</w:t>
-      </w:r>
-      <w:proofErr w:type="spellEnd"/>
-      <w:r>
-        <w:t>.</w:t>
-      </w:r>
-    </w:p>
-    <w:p>
-      <w:r>
-        <w:t xml:space="preserve">Kono hon </w:t>
-      </w:r>
-      <w:proofErr w:type="spellStart"/>
-      <w:r>
-        <w:t>wa</w:t>
-      </w:r>
-      <w:proofErr w:type="spellEnd"/>
-      <w:r>
-        <w:t xml:space="preserve"> </w:t>
-      </w:r>
-      <w:proofErr w:type="spellStart"/>
-      <w:r>
-        <w:t>watashi</w:t>
-      </w:r>
-      <w:proofErr w:type="spellEnd"/>
-      <w:r>
-        <w:t xml:space="preserve"> no </w:t>
-      </w:r>
-      <w:proofErr w:type="spellStart"/>
-      <w:r>
-        <w:t>desu</w:t>
-      </w:r>
-      <w:proofErr w:type="spellEnd"/>
-      <w:r>
-        <w:t>.</w:t>
+        <w:t>Kore wa jisho desu.</w:t>
+      </w:r>
+    </w:p>
+    <w:p>
+      <w:r>
+        <w:t>Sore wa watashi no kasa desu.</w:t>
+      </w:r>
+    </w:p>
+    <w:p>
+      <w:r>
+        <w:t>Kono hon wa watashi no desu.</w:t>
       </w:r>
     </w:p>
     <w:p/>
@@ -9303,11 +9213,9 @@
       </w:pPr>
     </w:p>
     <w:p>
-      <w:proofErr w:type="spellStart"/>
       <w:r>
         <w:t>Bunkei</w:t>
       </w:r>
-      <w:proofErr w:type="spellEnd"/>
     </w:p>
     <w:p>
       <w:pPr>
@@ -9318,31 +9226,7 @@
         </w:numPr>
       </w:pPr>
       <w:r>
-        <w:t xml:space="preserve">Kore </w:t>
-      </w:r>
-      <w:proofErr w:type="spellStart"/>
-      <w:r>
-        <w:t>wa</w:t>
-      </w:r>
-      <w:proofErr w:type="spellEnd"/>
-      <w:r>
-        <w:t xml:space="preserve"> </w:t>
-      </w:r>
-      <w:proofErr w:type="spellStart"/>
-      <w:r>
-        <w:t>jisho</w:t>
-      </w:r>
-      <w:proofErr w:type="spellEnd"/>
-      <w:r>
-        <w:t xml:space="preserve"> </w:t>
-      </w:r>
-      <w:proofErr w:type="spellStart"/>
-      <w:r>
-        <w:t>desu</w:t>
-      </w:r>
-      <w:proofErr w:type="spellEnd"/>
-      <w:r>
-        <w:t xml:space="preserve">. </w:t>
+        <w:t xml:space="preserve">Kore wa jisho desu. </w:t>
       </w:r>
     </w:p>
     <w:p>
@@ -9387,39 +9271,7 @@
         </w:numPr>
       </w:pPr>
       <w:r>
-        <w:t xml:space="preserve">Sore </w:t>
-      </w:r>
-      <w:proofErr w:type="spellStart"/>
-      <w:r>
-        <w:t>wa</w:t>
-      </w:r>
-      <w:proofErr w:type="spellEnd"/>
-      <w:r>
-        <w:t xml:space="preserve"> </w:t>
-      </w:r>
-      <w:proofErr w:type="spellStart"/>
-      <w:r>
-        <w:t>watashi</w:t>
-      </w:r>
-      <w:proofErr w:type="spellEnd"/>
-      <w:r>
-        <w:t xml:space="preserve"> no </w:t>
-      </w:r>
-      <w:proofErr w:type="spellStart"/>
-      <w:r>
-        <w:t>kasa</w:t>
-      </w:r>
-      <w:proofErr w:type="spellEnd"/>
-      <w:r>
-        <w:t xml:space="preserve"> </w:t>
-      </w:r>
-      <w:proofErr w:type="spellStart"/>
-      <w:r>
-        <w:t>desu</w:t>
-      </w:r>
-      <w:proofErr w:type="spellEnd"/>
-      <w:r>
-        <w:t xml:space="preserve">. </w:t>
+        <w:t xml:space="preserve">Sore wa watashi no kasa desu. </w:t>
       </w:r>
     </w:p>
     <w:p>
@@ -9431,1299 +9283,336 @@
         </w:numPr>
       </w:pPr>
       <w:r>
-        <w:t xml:space="preserve">Kono hon </w:t>
-      </w:r>
-      <w:proofErr w:type="spellStart"/>
-      <w:r>
-        <w:t>wa</w:t>
-      </w:r>
-      <w:proofErr w:type="spellEnd"/>
-      <w:r>
+        <w:t>Kono hon wa watashi no desu.</w:t>
+      </w:r>
+    </w:p>
+    <w:p/>
+    <w:p>
+      <w:pPr>
+        <w:rPr>
+          <w:lang w:val="de-DE"/>
+        </w:rPr>
+      </w:pPr>
+      <w:r>
+        <w:rPr>
+          <w:lang w:val="de-DE"/>
+        </w:rPr>
+        <w:t>Reibun</w:t>
+      </w:r>
+    </w:p>
+    <w:p>
+      <w:pPr>
+        <w:rPr>
+          <w:lang w:val="de-DE"/>
+        </w:rPr>
+      </w:pPr>
+      <w:r>
+        <w:rPr>
+          <w:lang w:val="de-DE"/>
+        </w:rPr>
+        <w:t>Kore wa borupen desu ka.</w:t>
+      </w:r>
+    </w:p>
+    <w:p>
+      <w:pPr>
+        <w:rPr>
+          <w:lang w:val="de-DE"/>
+        </w:rPr>
+      </w:pPr>
+      <w:r>
+        <w:rPr>
+          <w:lang w:val="de-DE"/>
+        </w:rPr>
+        <w:t>Hai, so desu.</w:t>
+      </w:r>
+    </w:p>
+    <w:p>
+      <w:pPr>
+        <w:rPr>
+          <w:lang w:val="de-DE"/>
+        </w:rPr>
+      </w:pPr>
+      <w:r>
+        <w:rPr>
+          <w:lang w:val="de-DE"/>
+        </w:rPr>
+        <w:t>Sore wa noto desu ka.</w:t>
+      </w:r>
+    </w:p>
+    <w:p>
+      <w:pPr>
+        <w:rPr>
+          <w:lang w:val="de-DE"/>
+        </w:rPr>
+      </w:pPr>
+      <w:r>
+        <w:rPr>
+          <w:lang w:val="de-DE"/>
+        </w:rPr>
+        <w:t>lie, [kore wa] techo desu.</w:t>
+      </w:r>
+    </w:p>
+    <w:p>
+      <w:pPr>
+        <w:rPr>
+          <w:lang w:val="de-DE"/>
+        </w:rPr>
+      </w:pPr>
+      <w:r>
+        <w:rPr>
+          <w:lang w:val="de-DE"/>
+        </w:rPr>
+        <w:t>Sore wa nan desu ka.</w:t>
+      </w:r>
+    </w:p>
+    <w:p>
+      <w:pPr>
+        <w:rPr>
+          <w:lang w:val="de-DE"/>
+        </w:rPr>
+      </w:pPr>
+      <w:r>
+        <w:rPr>
+          <w:lang w:val="de-DE"/>
+        </w:rPr>
+        <w:t>.. Meishi desu.</w:t>
+      </w:r>
+    </w:p>
+    <w:p>
+      <w:pPr>
+        <w:rPr>
+          <w:lang w:val="de-DE"/>
+        </w:rPr>
+      </w:pPr>
+      <w:r>
+        <w:rPr>
+          <w:lang w:val="de-DE"/>
+        </w:rPr>
+        <w:t>Kore wa “9” desu ka, “7” desu ka.</w:t>
+      </w:r>
+    </w:p>
+    <w:p>
+      <w:pPr>
+        <w:rPr>
+          <w:lang w:val="de-DE"/>
+        </w:rPr>
+      </w:pPr>
+      <w:r>
+        <w:rPr>
+          <w:lang w:val="de-DE"/>
+        </w:rPr>
+        <w:t>“9” desu</w:t>
+      </w:r>
+    </w:p>
+    <w:p>
+      <w:pPr>
+        <w:rPr>
+          <w:lang w:val="de-DE"/>
+        </w:rPr>
+      </w:pPr>
+    </w:p>
+    <w:p>
+      <w:pPr>
+        <w:rPr>
+          <w:lang w:val="de-DE"/>
+        </w:rPr>
+      </w:pPr>
+      <w:r>
+        <w:rPr>
+          <w:lang w:val="de-DE"/>
+        </w:rPr>
+        <w:t xml:space="preserve">Sore wa </w:t>
+      </w:r>
+      <w:r>
+        <w:t>пап</w:t>
+      </w:r>
+      <w:r>
+        <w:rPr>
+          <w:lang w:val="de-DE"/>
+        </w:rPr>
         <w:t xml:space="preserve"> </w:t>
       </w:r>
-      <w:proofErr w:type="spellStart"/>
-      <w:r>
-        <w:t>watashi</w:t>
-      </w:r>
-      <w:proofErr w:type="spellEnd"/>
-      <w:r>
-        <w:t xml:space="preserve"> no </w:t>
-      </w:r>
-      <w:proofErr w:type="spellStart"/>
-      <w:r>
-        <w:t>desu</w:t>
-      </w:r>
-      <w:proofErr w:type="spellEnd"/>
-      <w:r>
-        <w:t>.</w:t>
+      <w:r>
+        <w:t>по</w:t>
+      </w:r>
+      <w:r>
+        <w:rPr>
+          <w:lang w:val="de-DE"/>
+        </w:rPr>
+        <w:t xml:space="preserve"> zasshi desu ka.</w:t>
+      </w:r>
+    </w:p>
+    <w:p>
+      <w:r>
+        <w:t>Konpyuta no zasshi desu.</w:t>
+      </w:r>
+    </w:p>
+    <w:p>
+      <w:r>
+        <w:t>Are wa dare no kaban desu ka.</w:t>
+      </w:r>
+    </w:p>
+    <w:p>
+      <w:r>
+        <w:t>Sato-san no kaban desu.</w:t>
+      </w:r>
+    </w:p>
+    <w:p>
+      <w:r>
+        <w:t>Kore wa Mira-san no desu ka.</w:t>
+      </w:r>
+    </w:p>
+    <w:p>
+      <w:pPr>
+        <w:rPr>
+          <w:lang w:val="de-DE"/>
+        </w:rPr>
+      </w:pPr>
+      <w:r>
+        <w:rPr>
+          <w:lang w:val="de-DE"/>
+        </w:rPr>
+        <w:t>lie, watashi no ja arimasen.</w:t>
+      </w:r>
+    </w:p>
+    <w:p>
+      <w:r>
+        <w:t>Kono kagi wa dare no desu ka.</w:t>
+      </w:r>
+    </w:p>
+    <w:p>
+      <w:r>
+        <w:t>Watashi no desu.</w:t>
       </w:r>
     </w:p>
     <w:p/>
     <w:p>
+      <w:r>
+        <w:t>CDo5 Kaiwa</w:t>
+      </w:r>
+    </w:p>
+    <w:p>
+      <w:r>
+        <w:lastRenderedPageBreak/>
+        <w:t>Korekara osewa ni narimasu</w:t>
+      </w:r>
+    </w:p>
+    <w:p>
+      <w:pPr>
+        <w:rPr>
+          <w:lang w:val="fr-FR"/>
+        </w:rPr>
+      </w:pPr>
+      <w:r>
+        <w:rPr>
+          <w:lang w:val="fr-FR"/>
+        </w:rPr>
+        <w:t>Yamada Ichiro Hai. Donata desu ka.</w:t>
+      </w:r>
+    </w:p>
+    <w:p>
+      <w:pPr>
+        <w:rPr>
+          <w:lang w:val="fr-FR"/>
+        </w:rPr>
+      </w:pPr>
+      <w:r>
+        <w:rPr>
+          <w:lang w:val="fr-FR"/>
+        </w:rPr>
+        <w:t>Santosu</w:t>
+      </w:r>
+      <w:r>
+        <w:rPr>
+          <w:lang w:val="fr-FR"/>
+        </w:rPr>
+        <w:tab/>
+        <w:t>408 no Santosu desu.</w:t>
+      </w:r>
+    </w:p>
+    <w:p>
+      <w:pPr>
+        <w:rPr>
+          <w:lang w:val="fr-FR"/>
+        </w:rPr>
+      </w:pPr>
+      <w:r>
+        <w:rPr>
+          <w:lang w:val="fr-FR"/>
+        </w:rPr>
+        <w:t>Santosu</w:t>
+      </w:r>
+      <w:r>
+        <w:rPr>
+          <w:lang w:val="fr-FR"/>
+        </w:rPr>
+        <w:tab/>
+        <w:t>Konnichiwa. Santosu desu.</w:t>
+      </w:r>
+    </w:p>
+    <w:p>
+      <w:pPr>
+        <w:rPr>
+          <w:lang w:val="fr-FR"/>
+        </w:rPr>
+      </w:pPr>
+      <w:r>
+        <w:rPr>
+          <w:lang w:val="fr-FR"/>
+        </w:rPr>
+        <w:tab/>
+      </w:r>
+      <w:r>
+        <w:rPr>
+          <w:lang w:val="fr-FR"/>
+        </w:rPr>
+        <w:tab/>
+        <w:t>Korekara osewa ni narimasu.</w:t>
+      </w:r>
+    </w:p>
+    <w:p>
+      <w:pPr>
+        <w:rPr>
+          <w:lang w:val="fr-FR"/>
+        </w:rPr>
+      </w:pPr>
+      <w:r>
+        <w:rPr>
+          <w:lang w:val="fr-FR"/>
+        </w:rPr>
+        <w:tab/>
+        <w:t>Dozo yoroshiku onegai-shimasu.</w:t>
+      </w:r>
+    </w:p>
+    <w:p>
+      <w:pPr>
+        <w:rPr>
+          <w:lang w:val="fr-FR"/>
+        </w:rPr>
+      </w:pPr>
+      <w:r>
+        <w:rPr>
+          <w:lang w:val="fr-FR"/>
+        </w:rPr>
+        <w:t>Kochira koso yoroshiku onegai-shimasu.</w:t>
+      </w:r>
+    </w:p>
+    <w:p>
       <w:pPr>
         <w:rPr>
           <w:lang w:val="de-DE"/>
         </w:rPr>
       </w:pPr>
-      <w:proofErr w:type="spellStart"/>
       <w:r>
         <w:rPr>
           <w:lang w:val="de-DE"/>
         </w:rPr>
-        <w:t>Reibun</w:t>
-      </w:r>
-      <w:proofErr w:type="spellEnd"/>
-    </w:p>
-    <w:p>
-      <w:pPr>
-        <w:rPr>
-          <w:lang w:val="de-DE"/>
-        </w:rPr>
-      </w:pPr>
-      <w:r>
-        <w:rPr>
-          <w:lang w:val="de-DE"/>
-        </w:rPr>
-        <w:t xml:space="preserve">Kore </w:t>
-      </w:r>
-      <w:proofErr w:type="spellStart"/>
-      <w:r>
-        <w:rPr>
-          <w:lang w:val="de-DE"/>
-        </w:rPr>
-        <w:t>wa</w:t>
-      </w:r>
-      <w:proofErr w:type="spellEnd"/>
-      <w:r>
-        <w:rPr>
-          <w:lang w:val="de-DE"/>
-        </w:rPr>
-        <w:t xml:space="preserve"> </w:t>
-      </w:r>
-      <w:proofErr w:type="spellStart"/>
-      <w:r>
-        <w:rPr>
-          <w:lang w:val="de-DE"/>
-        </w:rPr>
-        <w:t>borupen</w:t>
-      </w:r>
-      <w:proofErr w:type="spellEnd"/>
-      <w:r>
-        <w:rPr>
-          <w:lang w:val="de-DE"/>
-        </w:rPr>
-        <w:t xml:space="preserve"> </w:t>
-      </w:r>
-      <w:proofErr w:type="spellStart"/>
-      <w:r>
-        <w:rPr>
-          <w:lang w:val="de-DE"/>
-        </w:rPr>
-        <w:t>desu</w:t>
-      </w:r>
-      <w:proofErr w:type="spellEnd"/>
-      <w:r>
-        <w:rPr>
-          <w:lang w:val="de-DE"/>
-        </w:rPr>
-        <w:t xml:space="preserve"> </w:t>
-      </w:r>
-      <w:proofErr w:type="spellStart"/>
-      <w:r>
-        <w:rPr>
-          <w:lang w:val="de-DE"/>
-        </w:rPr>
-        <w:t>ka</w:t>
-      </w:r>
-      <w:proofErr w:type="spellEnd"/>
-      <w:r>
-        <w:rPr>
-          <w:lang w:val="de-DE"/>
-        </w:rPr>
-        <w:t>.</w:t>
-      </w:r>
-    </w:p>
-    <w:p>
-      <w:pPr>
-        <w:rPr>
-          <w:lang w:val="de-DE"/>
-        </w:rPr>
-      </w:pPr>
-      <w:r>
-        <w:rPr>
-          <w:lang w:val="de-DE"/>
-        </w:rPr>
-        <w:t xml:space="preserve">Hai, so </w:t>
-      </w:r>
-      <w:proofErr w:type="spellStart"/>
-      <w:r>
-        <w:rPr>
-          <w:lang w:val="de-DE"/>
-        </w:rPr>
-        <w:t>desu</w:t>
-      </w:r>
-      <w:proofErr w:type="spellEnd"/>
-      <w:r>
-        <w:rPr>
-          <w:lang w:val="de-DE"/>
-        </w:rPr>
-        <w:t>.</w:t>
-      </w:r>
-    </w:p>
-    <w:p>
-      <w:pPr>
-        <w:rPr>
-          <w:lang w:val="de-DE"/>
-        </w:rPr>
-      </w:pPr>
-      <w:r>
-        <w:rPr>
-          <w:lang w:val="de-DE"/>
-        </w:rPr>
-        <w:t xml:space="preserve">Sore </w:t>
-      </w:r>
-      <w:proofErr w:type="spellStart"/>
-      <w:r>
-        <w:rPr>
-          <w:lang w:val="de-DE"/>
-        </w:rPr>
-        <w:t>wa</w:t>
-      </w:r>
-      <w:proofErr w:type="spellEnd"/>
-      <w:r>
-        <w:rPr>
-          <w:lang w:val="de-DE"/>
-        </w:rPr>
-        <w:t xml:space="preserve"> </w:t>
-      </w:r>
-      <w:proofErr w:type="spellStart"/>
-      <w:r>
-        <w:rPr>
-          <w:lang w:val="de-DE"/>
-        </w:rPr>
-        <w:t>noto</w:t>
-      </w:r>
-      <w:proofErr w:type="spellEnd"/>
-      <w:r>
-        <w:rPr>
-          <w:lang w:val="de-DE"/>
-        </w:rPr>
-        <w:t xml:space="preserve"> </w:t>
-      </w:r>
-      <w:proofErr w:type="spellStart"/>
-      <w:r>
-        <w:rPr>
-          <w:lang w:val="de-DE"/>
-        </w:rPr>
-        <w:t>desu</w:t>
-      </w:r>
-      <w:proofErr w:type="spellEnd"/>
-      <w:r>
-        <w:rPr>
-          <w:lang w:val="de-DE"/>
-        </w:rPr>
-        <w:t xml:space="preserve"> </w:t>
-      </w:r>
-      <w:proofErr w:type="spellStart"/>
-      <w:r>
-        <w:rPr>
-          <w:lang w:val="de-DE"/>
-        </w:rPr>
-        <w:t>ka</w:t>
-      </w:r>
-      <w:proofErr w:type="spellEnd"/>
-      <w:r>
-        <w:rPr>
-          <w:lang w:val="de-DE"/>
-        </w:rPr>
-        <w:t>.</w:t>
-      </w:r>
-    </w:p>
-    <w:p>
-      <w:pPr>
-        <w:rPr>
-          <w:lang w:val="de-DE"/>
-        </w:rPr>
-      </w:pPr>
-      <w:proofErr w:type="spellStart"/>
-      <w:r>
-        <w:rPr>
-          <w:lang w:val="de-DE"/>
-        </w:rPr>
-        <w:t>lie</w:t>
-      </w:r>
-      <w:proofErr w:type="spellEnd"/>
-      <w:r>
-        <w:rPr>
-          <w:lang w:val="de-DE"/>
-        </w:rPr>
-        <w:t>, [</w:t>
-      </w:r>
-      <w:proofErr w:type="spellStart"/>
-      <w:r>
-        <w:rPr>
-          <w:lang w:val="de-DE"/>
-        </w:rPr>
-        <w:t>kore</w:t>
-      </w:r>
-      <w:proofErr w:type="spellEnd"/>
-      <w:r>
-        <w:rPr>
-          <w:lang w:val="de-DE"/>
-        </w:rPr>
-        <w:t xml:space="preserve"> </w:t>
-      </w:r>
-      <w:proofErr w:type="spellStart"/>
-      <w:r>
-        <w:rPr>
-          <w:lang w:val="de-DE"/>
-        </w:rPr>
-        <w:t>wa</w:t>
-      </w:r>
-      <w:proofErr w:type="spellEnd"/>
-      <w:r>
-        <w:rPr>
-          <w:lang w:val="de-DE"/>
-        </w:rPr>
-        <w:t xml:space="preserve">] </w:t>
-      </w:r>
-      <w:proofErr w:type="spellStart"/>
-      <w:r>
-        <w:rPr>
-          <w:lang w:val="de-DE"/>
-        </w:rPr>
-        <w:t>techo</w:t>
-      </w:r>
-      <w:proofErr w:type="spellEnd"/>
-      <w:r>
-        <w:rPr>
-          <w:lang w:val="de-DE"/>
-        </w:rPr>
-        <w:t xml:space="preserve"> </w:t>
-      </w:r>
-      <w:proofErr w:type="spellStart"/>
-      <w:r>
-        <w:rPr>
-          <w:lang w:val="de-DE"/>
-        </w:rPr>
-        <w:t>desu</w:t>
-      </w:r>
-      <w:proofErr w:type="spellEnd"/>
-      <w:r>
-        <w:rPr>
-          <w:lang w:val="de-DE"/>
-        </w:rPr>
-        <w:t>.</w:t>
-      </w:r>
-    </w:p>
-    <w:p>
-      <w:pPr>
-        <w:rPr>
-          <w:lang w:val="de-DE"/>
-        </w:rPr>
-      </w:pPr>
-      <w:r>
-        <w:rPr>
-          <w:lang w:val="de-DE"/>
-        </w:rPr>
-        <w:t xml:space="preserve">Sore </w:t>
-      </w:r>
-      <w:proofErr w:type="spellStart"/>
-      <w:r>
-        <w:rPr>
-          <w:lang w:val="de-DE"/>
-        </w:rPr>
-        <w:t>wa</w:t>
-      </w:r>
-      <w:proofErr w:type="spellEnd"/>
-      <w:r>
-        <w:rPr>
-          <w:lang w:val="de-DE"/>
-        </w:rPr>
-        <w:t xml:space="preserve"> </w:t>
-      </w:r>
-      <w:proofErr w:type="spellStart"/>
-      <w:r>
-        <w:rPr>
-          <w:lang w:val="de-DE"/>
-        </w:rPr>
-        <w:t>nan</w:t>
-      </w:r>
-      <w:proofErr w:type="spellEnd"/>
-      <w:r>
-        <w:rPr>
-          <w:lang w:val="de-DE"/>
-        </w:rPr>
-        <w:t xml:space="preserve"> </w:t>
-      </w:r>
-      <w:proofErr w:type="spellStart"/>
-      <w:r>
-        <w:rPr>
-          <w:lang w:val="de-DE"/>
-        </w:rPr>
-        <w:t>desu</w:t>
-      </w:r>
-      <w:proofErr w:type="spellEnd"/>
-      <w:r>
-        <w:rPr>
-          <w:lang w:val="de-DE"/>
-        </w:rPr>
-        <w:t xml:space="preserve"> </w:t>
-      </w:r>
-      <w:proofErr w:type="spellStart"/>
-      <w:r>
-        <w:rPr>
-          <w:lang w:val="de-DE"/>
-        </w:rPr>
-        <w:t>ka</w:t>
-      </w:r>
-      <w:proofErr w:type="spellEnd"/>
-      <w:r>
-        <w:rPr>
-          <w:lang w:val="de-DE"/>
-        </w:rPr>
-        <w:t>.</w:t>
-      </w:r>
-    </w:p>
-    <w:p>
-      <w:pPr>
-        <w:rPr>
-          <w:lang w:val="de-DE"/>
-        </w:rPr>
-      </w:pPr>
-      <w:r>
-        <w:rPr>
-          <w:lang w:val="de-DE"/>
-        </w:rPr>
-        <w:t xml:space="preserve">.. </w:t>
-      </w:r>
-      <w:proofErr w:type="spellStart"/>
-      <w:r>
-        <w:rPr>
-          <w:lang w:val="de-DE"/>
-        </w:rPr>
-        <w:t>Meishi</w:t>
-      </w:r>
-      <w:proofErr w:type="spellEnd"/>
-      <w:r>
-        <w:rPr>
-          <w:lang w:val="de-DE"/>
-        </w:rPr>
-        <w:t xml:space="preserve"> </w:t>
-      </w:r>
-      <w:proofErr w:type="spellStart"/>
-      <w:r>
-        <w:rPr>
-          <w:lang w:val="de-DE"/>
-        </w:rPr>
-        <w:t>desu</w:t>
-      </w:r>
-      <w:proofErr w:type="spellEnd"/>
-      <w:r>
-        <w:rPr>
-          <w:lang w:val="de-DE"/>
-        </w:rPr>
-        <w:t>.</w:t>
-      </w:r>
-    </w:p>
-    <w:p>
-      <w:pPr>
-        <w:rPr>
-          <w:lang w:val="de-DE"/>
-        </w:rPr>
-      </w:pPr>
-      <w:r>
-        <w:rPr>
-          <w:lang w:val="de-DE"/>
-        </w:rPr>
-        <w:t xml:space="preserve">Kore </w:t>
-      </w:r>
-      <w:proofErr w:type="spellStart"/>
-      <w:r>
-        <w:rPr>
-          <w:lang w:val="de-DE"/>
-        </w:rPr>
-        <w:t>wa</w:t>
-      </w:r>
-      <w:proofErr w:type="spellEnd"/>
-      <w:r>
-        <w:rPr>
-          <w:lang w:val="de-DE"/>
-        </w:rPr>
-        <w:t xml:space="preserve"> “9” </w:t>
-      </w:r>
-      <w:proofErr w:type="spellStart"/>
-      <w:r>
-        <w:rPr>
-          <w:lang w:val="de-DE"/>
-        </w:rPr>
-        <w:t>desu</w:t>
-      </w:r>
-      <w:proofErr w:type="spellEnd"/>
-      <w:r>
-        <w:rPr>
-          <w:lang w:val="de-DE"/>
-        </w:rPr>
-        <w:t xml:space="preserve"> </w:t>
-      </w:r>
-      <w:proofErr w:type="spellStart"/>
-      <w:r>
-        <w:rPr>
-          <w:lang w:val="de-DE"/>
-        </w:rPr>
-        <w:t>ka</w:t>
-      </w:r>
-      <w:proofErr w:type="spellEnd"/>
-      <w:r>
-        <w:rPr>
-          <w:lang w:val="de-DE"/>
-        </w:rPr>
-        <w:t xml:space="preserve">, “7” </w:t>
-      </w:r>
-      <w:proofErr w:type="spellStart"/>
-      <w:r>
-        <w:rPr>
-          <w:lang w:val="de-DE"/>
-        </w:rPr>
-        <w:t>desu</w:t>
-      </w:r>
-      <w:proofErr w:type="spellEnd"/>
-      <w:r>
-        <w:rPr>
-          <w:lang w:val="de-DE"/>
-        </w:rPr>
-        <w:t xml:space="preserve"> </w:t>
-      </w:r>
-      <w:proofErr w:type="spellStart"/>
-      <w:r>
-        <w:rPr>
-          <w:lang w:val="de-DE"/>
-        </w:rPr>
-        <w:t>ka</w:t>
-      </w:r>
-      <w:proofErr w:type="spellEnd"/>
-      <w:r>
-        <w:rPr>
-          <w:lang w:val="de-DE"/>
-        </w:rPr>
-        <w:t>.</w:t>
-      </w:r>
-    </w:p>
-    <w:p>
-      <w:pPr>
-        <w:rPr>
-          <w:lang w:val="de-DE"/>
-        </w:rPr>
-      </w:pPr>
-      <w:r>
-        <w:rPr>
-          <w:lang w:val="de-DE"/>
-        </w:rPr>
-        <w:t xml:space="preserve">“9” </w:t>
-      </w:r>
-      <w:proofErr w:type="spellStart"/>
-      <w:r>
-        <w:rPr>
-          <w:lang w:val="de-DE"/>
-        </w:rPr>
-        <w:t>desu</w:t>
-      </w:r>
-      <w:proofErr w:type="spellEnd"/>
-    </w:p>
-    <w:p>
-      <w:pPr>
-        <w:rPr>
-          <w:lang w:val="de-DE"/>
-        </w:rPr>
-      </w:pPr>
-    </w:p>
-    <w:p>
-      <w:pPr>
-        <w:rPr>
-          <w:lang w:val="de-DE"/>
-        </w:rPr>
-      </w:pPr>
-      <w:r>
-        <w:rPr>
-          <w:lang w:val="de-DE"/>
-        </w:rPr>
-        <w:t xml:space="preserve">Sore </w:t>
-      </w:r>
-      <w:proofErr w:type="spellStart"/>
-      <w:r>
-        <w:rPr>
-          <w:lang w:val="de-DE"/>
-        </w:rPr>
-        <w:t>wa</w:t>
-      </w:r>
-      <w:proofErr w:type="spellEnd"/>
-      <w:r>
-        <w:rPr>
-          <w:lang w:val="de-DE"/>
-        </w:rPr>
-        <w:t xml:space="preserve"> </w:t>
-      </w:r>
-      <w:proofErr w:type="spellStart"/>
-      <w:r>
-        <w:t>пап</w:t>
-      </w:r>
-      <w:proofErr w:type="spellEnd"/>
-      <w:r>
-        <w:rPr>
-          <w:lang w:val="de-DE"/>
-        </w:rPr>
-        <w:t xml:space="preserve"> </w:t>
-      </w:r>
-      <w:proofErr w:type="spellStart"/>
-      <w:r>
-        <w:t>по</w:t>
-      </w:r>
-      <w:proofErr w:type="spellEnd"/>
-      <w:r>
-        <w:rPr>
-          <w:lang w:val="de-DE"/>
-        </w:rPr>
-        <w:t xml:space="preserve"> </w:t>
-      </w:r>
-      <w:proofErr w:type="spellStart"/>
-      <w:r>
-        <w:rPr>
-          <w:lang w:val="de-DE"/>
-        </w:rPr>
-        <w:t>zasshi</w:t>
-      </w:r>
-      <w:proofErr w:type="spellEnd"/>
-      <w:r>
-        <w:rPr>
-          <w:lang w:val="de-DE"/>
-        </w:rPr>
-        <w:t xml:space="preserve"> </w:t>
-      </w:r>
-      <w:proofErr w:type="spellStart"/>
-      <w:r>
-        <w:rPr>
-          <w:lang w:val="de-DE"/>
-        </w:rPr>
-        <w:t>desu</w:t>
-      </w:r>
-      <w:proofErr w:type="spellEnd"/>
-      <w:r>
-        <w:rPr>
-          <w:lang w:val="de-DE"/>
-        </w:rPr>
-        <w:t xml:space="preserve"> </w:t>
-      </w:r>
-      <w:proofErr w:type="spellStart"/>
-      <w:r>
-        <w:rPr>
-          <w:lang w:val="de-DE"/>
-        </w:rPr>
-        <w:t>ka</w:t>
-      </w:r>
-      <w:proofErr w:type="spellEnd"/>
-      <w:r>
-        <w:rPr>
-          <w:lang w:val="de-DE"/>
-        </w:rPr>
-        <w:t>.</w:t>
-      </w:r>
-    </w:p>
-    <w:p>
-      <w:proofErr w:type="spellStart"/>
-      <w:r>
-        <w:t>Konpyuta</w:t>
-      </w:r>
-      <w:proofErr w:type="spellEnd"/>
-      <w:r>
-        <w:t xml:space="preserve"> no </w:t>
-      </w:r>
-      <w:proofErr w:type="spellStart"/>
-      <w:r>
-        <w:t>zasshi</w:t>
-      </w:r>
-      <w:proofErr w:type="spellEnd"/>
-      <w:r>
-        <w:t xml:space="preserve"> </w:t>
-      </w:r>
-      <w:proofErr w:type="spellStart"/>
-      <w:r>
-        <w:t>desu</w:t>
-      </w:r>
-      <w:proofErr w:type="spellEnd"/>
-      <w:r>
-        <w:t>.</w:t>
-      </w:r>
-    </w:p>
-    <w:p>
-      <w:r>
-        <w:t xml:space="preserve">Are </w:t>
-      </w:r>
-      <w:proofErr w:type="spellStart"/>
-      <w:r>
-        <w:t>wa</w:t>
-      </w:r>
-      <w:proofErr w:type="spellEnd"/>
-      <w:r>
-        <w:t xml:space="preserve"> dare no </w:t>
-      </w:r>
-      <w:proofErr w:type="spellStart"/>
-      <w:r>
-        <w:t>kaban</w:t>
-      </w:r>
-      <w:proofErr w:type="spellEnd"/>
-      <w:r>
-        <w:t xml:space="preserve"> </w:t>
-      </w:r>
-      <w:proofErr w:type="spellStart"/>
-      <w:r>
-        <w:t>desu</w:t>
-      </w:r>
-      <w:proofErr w:type="spellEnd"/>
-      <w:r>
-        <w:t xml:space="preserve"> ka.</w:t>
-      </w:r>
-    </w:p>
-    <w:p>
-      <w:r>
-        <w:t>Sato-</w:t>
-      </w:r>
-      <w:proofErr w:type="spellStart"/>
-      <w:r>
-        <w:t>san</w:t>
-      </w:r>
-      <w:proofErr w:type="spellEnd"/>
-      <w:r>
-        <w:t xml:space="preserve"> no </w:t>
-      </w:r>
-      <w:proofErr w:type="spellStart"/>
-      <w:r>
-        <w:t>kaban</w:t>
-      </w:r>
-      <w:proofErr w:type="spellEnd"/>
-      <w:r>
-        <w:t xml:space="preserve"> </w:t>
-      </w:r>
-      <w:proofErr w:type="spellStart"/>
-      <w:r>
-        <w:t>desu</w:t>
-      </w:r>
-      <w:proofErr w:type="spellEnd"/>
-      <w:r>
-        <w:t>.</w:t>
-      </w:r>
-    </w:p>
-    <w:p>
-      <w:r>
-        <w:t xml:space="preserve">Kore </w:t>
-      </w:r>
-      <w:proofErr w:type="spellStart"/>
-      <w:r>
-        <w:t>wa</w:t>
-      </w:r>
-      <w:proofErr w:type="spellEnd"/>
-      <w:r>
-        <w:t xml:space="preserve"> Mira-</w:t>
-      </w:r>
-      <w:proofErr w:type="spellStart"/>
-      <w:r>
-        <w:t>san</w:t>
-      </w:r>
-      <w:proofErr w:type="spellEnd"/>
-      <w:r>
-        <w:t xml:space="preserve"> no </w:t>
-      </w:r>
-      <w:proofErr w:type="spellStart"/>
-      <w:r>
-        <w:t>desu</w:t>
-      </w:r>
-      <w:proofErr w:type="spellEnd"/>
-      <w:r>
-        <w:t xml:space="preserve"> ka.</w:t>
-      </w:r>
-    </w:p>
-    <w:p>
-      <w:pPr>
-        <w:rPr>
-          <w:lang w:val="de-DE"/>
-        </w:rPr>
-      </w:pPr>
-      <w:proofErr w:type="spellStart"/>
-      <w:r>
-        <w:rPr>
-          <w:lang w:val="de-DE"/>
-        </w:rPr>
-        <w:t>lie</w:t>
-      </w:r>
-      <w:proofErr w:type="spellEnd"/>
-      <w:r>
-        <w:rPr>
-          <w:lang w:val="de-DE"/>
-        </w:rPr>
-        <w:t xml:space="preserve">, </w:t>
-      </w:r>
-      <w:proofErr w:type="spellStart"/>
-      <w:r>
-        <w:rPr>
-          <w:lang w:val="de-DE"/>
-        </w:rPr>
-        <w:t>watashi</w:t>
-      </w:r>
-      <w:proofErr w:type="spellEnd"/>
-      <w:r>
-        <w:rPr>
-          <w:lang w:val="de-DE"/>
-        </w:rPr>
-        <w:t xml:space="preserve"> </w:t>
-      </w:r>
-      <w:proofErr w:type="spellStart"/>
-      <w:r>
-        <w:rPr>
-          <w:lang w:val="de-DE"/>
-        </w:rPr>
-        <w:t>no</w:t>
-      </w:r>
-      <w:proofErr w:type="spellEnd"/>
-      <w:r>
-        <w:rPr>
-          <w:lang w:val="de-DE"/>
-        </w:rPr>
-        <w:t xml:space="preserve"> ja </w:t>
-      </w:r>
-      <w:proofErr w:type="spellStart"/>
-      <w:r>
-        <w:rPr>
-          <w:lang w:val="de-DE"/>
-        </w:rPr>
-        <w:t>arimasen</w:t>
-      </w:r>
-      <w:proofErr w:type="spellEnd"/>
-      <w:r>
-        <w:rPr>
-          <w:lang w:val="de-DE"/>
-        </w:rPr>
-        <w:t>.</w:t>
-      </w:r>
-    </w:p>
-    <w:p>
-      <w:r>
-        <w:t xml:space="preserve">Kono </w:t>
-      </w:r>
-      <w:proofErr w:type="spellStart"/>
-      <w:r>
-        <w:t>kagi</w:t>
-      </w:r>
-      <w:proofErr w:type="spellEnd"/>
-      <w:r>
-        <w:t xml:space="preserve"> </w:t>
-      </w:r>
-      <w:proofErr w:type="spellStart"/>
-      <w:r>
-        <w:t>wa</w:t>
-      </w:r>
-      <w:proofErr w:type="spellEnd"/>
-      <w:r>
-        <w:t xml:space="preserve"> dare no </w:t>
-      </w:r>
-      <w:proofErr w:type="spellStart"/>
-      <w:r>
-        <w:t>desu</w:t>
-      </w:r>
-      <w:proofErr w:type="spellEnd"/>
-      <w:r>
-        <w:t xml:space="preserve"> ka.</w:t>
-      </w:r>
-    </w:p>
-    <w:p>
-      <w:proofErr w:type="spellStart"/>
-      <w:r>
-        <w:t>Watashi</w:t>
-      </w:r>
-      <w:proofErr w:type="spellEnd"/>
-      <w:r>
-        <w:t xml:space="preserve"> no </w:t>
-      </w:r>
-      <w:proofErr w:type="spellStart"/>
-      <w:r>
-        <w:t>desu</w:t>
-      </w:r>
-      <w:proofErr w:type="spellEnd"/>
-      <w:r>
-        <w:t>.</w:t>
-      </w:r>
-    </w:p>
-    <w:p/>
-    <w:p>
-      <w:r>
-        <w:t>CDo5 Kaiwa</w:t>
-      </w:r>
-    </w:p>
-    <w:p>
-      <w:proofErr w:type="spellStart"/>
-      <w:r>
-        <w:lastRenderedPageBreak/>
-        <w:t>Korekara</w:t>
-      </w:r>
-      <w:proofErr w:type="spellEnd"/>
-      <w:r>
-        <w:t xml:space="preserve"> </w:t>
-      </w:r>
-      <w:proofErr w:type="spellStart"/>
-      <w:r>
-        <w:t>osewa</w:t>
-      </w:r>
-      <w:proofErr w:type="spellEnd"/>
-      <w:r>
-        <w:t xml:space="preserve"> </w:t>
-      </w:r>
-      <w:proofErr w:type="spellStart"/>
-      <w:r>
-        <w:t>ni</w:t>
-      </w:r>
-      <w:proofErr w:type="spellEnd"/>
-      <w:r>
-        <w:t xml:space="preserve"> </w:t>
-      </w:r>
-      <w:proofErr w:type="spellStart"/>
-      <w:r>
-        <w:t>narimasu</w:t>
-      </w:r>
-      <w:proofErr w:type="spellEnd"/>
-    </w:p>
-    <w:p>
-      <w:pPr>
-        <w:rPr>
-          <w:lang w:val="fr-FR"/>
-        </w:rPr>
-      </w:pPr>
-      <w:r>
-        <w:rPr>
-          <w:lang w:val="fr-FR"/>
-        </w:rPr>
-        <w:t xml:space="preserve">Yamada </w:t>
-      </w:r>
-      <w:proofErr w:type="spellStart"/>
-      <w:r>
-        <w:rPr>
-          <w:lang w:val="fr-FR"/>
-        </w:rPr>
-        <w:t>Ichiro</w:t>
-      </w:r>
-      <w:proofErr w:type="spellEnd"/>
-      <w:r>
-        <w:rPr>
-          <w:lang w:val="fr-FR"/>
-        </w:rPr>
-        <w:t xml:space="preserve"> Hai. </w:t>
-      </w:r>
-      <w:proofErr w:type="spellStart"/>
-      <w:r>
-        <w:rPr>
-          <w:lang w:val="fr-FR"/>
-        </w:rPr>
-        <w:t>Donata</w:t>
-      </w:r>
-      <w:proofErr w:type="spellEnd"/>
-      <w:r>
-        <w:rPr>
-          <w:lang w:val="fr-FR"/>
-        </w:rPr>
-        <w:t xml:space="preserve"> </w:t>
-      </w:r>
-      <w:proofErr w:type="spellStart"/>
-      <w:r>
-        <w:rPr>
-          <w:lang w:val="fr-FR"/>
-        </w:rPr>
-        <w:t>desu</w:t>
-      </w:r>
-      <w:proofErr w:type="spellEnd"/>
-      <w:r>
-        <w:rPr>
-          <w:lang w:val="fr-FR"/>
-        </w:rPr>
-        <w:t xml:space="preserve"> ka.</w:t>
-      </w:r>
-    </w:p>
-    <w:p>
-      <w:pPr>
-        <w:rPr>
-          <w:lang w:val="fr-FR"/>
-        </w:rPr>
-      </w:pPr>
-      <w:proofErr w:type="spellStart"/>
-      <w:r>
-        <w:rPr>
-          <w:lang w:val="fr-FR"/>
-        </w:rPr>
-        <w:t>Santosu</w:t>
-      </w:r>
-      <w:proofErr w:type="spellEnd"/>
-      <w:r>
-        <w:rPr>
-          <w:lang w:val="fr-FR"/>
-        </w:rPr>
-        <w:tab/>
-        <w:t xml:space="preserve">408 no </w:t>
-      </w:r>
-      <w:proofErr w:type="spellStart"/>
-      <w:r>
-        <w:rPr>
-          <w:lang w:val="fr-FR"/>
-        </w:rPr>
-        <w:t>Santosu</w:t>
-      </w:r>
-      <w:proofErr w:type="spellEnd"/>
-      <w:r>
-        <w:rPr>
-          <w:lang w:val="fr-FR"/>
-        </w:rPr>
-        <w:t xml:space="preserve"> </w:t>
-      </w:r>
-      <w:proofErr w:type="spellStart"/>
-      <w:r>
-        <w:rPr>
-          <w:lang w:val="fr-FR"/>
-        </w:rPr>
-        <w:t>desu</w:t>
-      </w:r>
-      <w:proofErr w:type="spellEnd"/>
-      <w:r>
-        <w:rPr>
-          <w:lang w:val="fr-FR"/>
-        </w:rPr>
-        <w:t>.</w:t>
-      </w:r>
-    </w:p>
-    <w:p>
-      <w:pPr>
-        <w:rPr>
-          <w:lang w:val="fr-FR"/>
-        </w:rPr>
-      </w:pPr>
-      <w:proofErr w:type="spellStart"/>
-      <w:r>
-        <w:rPr>
-          <w:lang w:val="fr-FR"/>
-        </w:rPr>
-        <w:t>Santosu</w:t>
-      </w:r>
-      <w:proofErr w:type="spellEnd"/>
-      <w:r>
-        <w:rPr>
-          <w:lang w:val="fr-FR"/>
-        </w:rPr>
-        <w:tab/>
-      </w:r>
-      <w:proofErr w:type="spellStart"/>
-      <w:r>
-        <w:rPr>
-          <w:lang w:val="fr-FR"/>
-        </w:rPr>
-        <w:t>Konnichiwa</w:t>
-      </w:r>
-      <w:proofErr w:type="spellEnd"/>
-      <w:r>
-        <w:rPr>
-          <w:lang w:val="fr-FR"/>
-        </w:rPr>
-        <w:t xml:space="preserve">. </w:t>
-      </w:r>
-      <w:proofErr w:type="spellStart"/>
-      <w:r>
-        <w:rPr>
-          <w:lang w:val="fr-FR"/>
-        </w:rPr>
-        <w:t>Santosu</w:t>
-      </w:r>
-      <w:proofErr w:type="spellEnd"/>
-      <w:r>
-        <w:rPr>
-          <w:lang w:val="fr-FR"/>
-        </w:rPr>
-        <w:t xml:space="preserve"> </w:t>
-      </w:r>
-      <w:proofErr w:type="spellStart"/>
-      <w:r>
-        <w:rPr>
-          <w:lang w:val="fr-FR"/>
-        </w:rPr>
-        <w:t>desu</w:t>
-      </w:r>
-      <w:proofErr w:type="spellEnd"/>
-      <w:r>
-        <w:rPr>
-          <w:lang w:val="fr-FR"/>
-        </w:rPr>
-        <w:t>.</w:t>
-      </w:r>
-    </w:p>
-    <w:p>
-      <w:pPr>
-        <w:rPr>
-          <w:lang w:val="fr-FR"/>
-        </w:rPr>
-      </w:pPr>
-      <w:r>
-        <w:rPr>
-          <w:lang w:val="fr-FR"/>
-        </w:rPr>
-        <w:tab/>
-      </w:r>
-      <w:r>
-        <w:rPr>
-          <w:lang w:val="fr-FR"/>
-        </w:rPr>
-        <w:tab/>
-      </w:r>
-      <w:proofErr w:type="spellStart"/>
-      <w:r>
-        <w:rPr>
-          <w:lang w:val="fr-FR"/>
-        </w:rPr>
-        <w:t>Korekara</w:t>
-      </w:r>
-      <w:proofErr w:type="spellEnd"/>
-      <w:r>
-        <w:rPr>
-          <w:lang w:val="fr-FR"/>
-        </w:rPr>
-        <w:t xml:space="preserve"> </w:t>
-      </w:r>
-      <w:proofErr w:type="spellStart"/>
-      <w:r>
-        <w:rPr>
-          <w:lang w:val="fr-FR"/>
-        </w:rPr>
-        <w:t>osewa</w:t>
-      </w:r>
-      <w:proofErr w:type="spellEnd"/>
-      <w:r>
-        <w:rPr>
-          <w:lang w:val="fr-FR"/>
-        </w:rPr>
-        <w:t xml:space="preserve"> ni </w:t>
-      </w:r>
-      <w:proofErr w:type="spellStart"/>
-      <w:r>
-        <w:rPr>
-          <w:lang w:val="fr-FR"/>
-        </w:rPr>
-        <w:t>narimasu</w:t>
-      </w:r>
-      <w:proofErr w:type="spellEnd"/>
-      <w:r>
-        <w:rPr>
-          <w:lang w:val="fr-FR"/>
-        </w:rPr>
-        <w:t>.</w:t>
-      </w:r>
-    </w:p>
-    <w:p>
-      <w:pPr>
-        <w:rPr>
-          <w:lang w:val="fr-FR"/>
-        </w:rPr>
-      </w:pPr>
-      <w:r>
-        <w:rPr>
-          <w:lang w:val="fr-FR"/>
-        </w:rPr>
-        <w:tab/>
-      </w:r>
-      <w:proofErr w:type="spellStart"/>
-      <w:r>
-        <w:rPr>
-          <w:lang w:val="fr-FR"/>
-        </w:rPr>
-        <w:t>Dozo</w:t>
-      </w:r>
-      <w:proofErr w:type="spellEnd"/>
-      <w:r>
-        <w:rPr>
-          <w:lang w:val="fr-FR"/>
-        </w:rPr>
-        <w:t xml:space="preserve"> </w:t>
-      </w:r>
-      <w:proofErr w:type="spellStart"/>
-      <w:r>
-        <w:rPr>
-          <w:lang w:val="fr-FR"/>
-        </w:rPr>
-        <w:t>yoroshiku</w:t>
-      </w:r>
-      <w:proofErr w:type="spellEnd"/>
-      <w:r>
-        <w:rPr>
-          <w:lang w:val="fr-FR"/>
-        </w:rPr>
-        <w:t xml:space="preserve"> </w:t>
-      </w:r>
-      <w:proofErr w:type="spellStart"/>
-      <w:r>
-        <w:rPr>
-          <w:lang w:val="fr-FR"/>
-        </w:rPr>
-        <w:t>onegai-shimasu</w:t>
-      </w:r>
-      <w:proofErr w:type="spellEnd"/>
-      <w:r>
-        <w:rPr>
-          <w:lang w:val="fr-FR"/>
-        </w:rPr>
-        <w:t>.</w:t>
-      </w:r>
-    </w:p>
-    <w:p>
-      <w:pPr>
-        <w:rPr>
-          <w:lang w:val="fr-FR"/>
-        </w:rPr>
-      </w:pPr>
-      <w:proofErr w:type="spellStart"/>
-      <w:r>
-        <w:rPr>
-          <w:lang w:val="fr-FR"/>
-        </w:rPr>
-        <w:t>Kochira</w:t>
-      </w:r>
-      <w:proofErr w:type="spellEnd"/>
-      <w:r>
-        <w:rPr>
-          <w:lang w:val="fr-FR"/>
-        </w:rPr>
-        <w:t xml:space="preserve"> </w:t>
-      </w:r>
-      <w:proofErr w:type="spellStart"/>
-      <w:r>
-        <w:rPr>
-          <w:lang w:val="fr-FR"/>
-        </w:rPr>
-        <w:t>koso</w:t>
-      </w:r>
-      <w:proofErr w:type="spellEnd"/>
-      <w:r>
-        <w:rPr>
-          <w:lang w:val="fr-FR"/>
-        </w:rPr>
-        <w:t xml:space="preserve"> </w:t>
-      </w:r>
-      <w:proofErr w:type="spellStart"/>
-      <w:r>
-        <w:rPr>
-          <w:lang w:val="fr-FR"/>
-        </w:rPr>
-        <w:t>yoroshiku</w:t>
-      </w:r>
-      <w:proofErr w:type="spellEnd"/>
-      <w:r>
-        <w:rPr>
-          <w:lang w:val="fr-FR"/>
-        </w:rPr>
-        <w:t xml:space="preserve"> </w:t>
-      </w:r>
-      <w:proofErr w:type="spellStart"/>
-      <w:r>
-        <w:rPr>
-          <w:lang w:val="fr-FR"/>
-        </w:rPr>
-        <w:t>onegai-shimasu</w:t>
-      </w:r>
-      <w:proofErr w:type="spellEnd"/>
-      <w:r>
-        <w:rPr>
-          <w:lang w:val="fr-FR"/>
-        </w:rPr>
-        <w:t>.</w:t>
-      </w:r>
-    </w:p>
-    <w:p>
-      <w:pPr>
-        <w:rPr>
-          <w:lang w:val="de-DE"/>
-        </w:rPr>
-      </w:pPr>
-      <w:r>
-        <w:rPr>
-          <w:lang w:val="de-DE"/>
-        </w:rPr>
-        <w:t xml:space="preserve">Ano, </w:t>
-      </w:r>
-      <w:proofErr w:type="spellStart"/>
-      <w:r>
-        <w:rPr>
-          <w:lang w:val="de-DE"/>
-        </w:rPr>
-        <w:t>kore</w:t>
-      </w:r>
-      <w:proofErr w:type="spellEnd"/>
-      <w:r>
-        <w:rPr>
-          <w:lang w:val="de-DE"/>
-        </w:rPr>
-        <w:t xml:space="preserve">, </w:t>
-      </w:r>
-      <w:proofErr w:type="spellStart"/>
-      <w:r>
-        <w:rPr>
-          <w:lang w:val="de-DE"/>
-        </w:rPr>
-        <w:t>kohii</w:t>
-      </w:r>
-      <w:proofErr w:type="spellEnd"/>
-      <w:r>
-        <w:rPr>
-          <w:lang w:val="de-DE"/>
-        </w:rPr>
-        <w:t xml:space="preserve"> </w:t>
-      </w:r>
-      <w:proofErr w:type="spellStart"/>
-      <w:r>
-        <w:rPr>
-          <w:lang w:val="de-DE"/>
-        </w:rPr>
-        <w:t>desu</w:t>
-      </w:r>
-      <w:proofErr w:type="spellEnd"/>
-      <w:r>
-        <w:rPr>
-          <w:lang w:val="de-DE"/>
-        </w:rPr>
-        <w:t xml:space="preserve">. </w:t>
-      </w:r>
-      <w:proofErr w:type="spellStart"/>
-      <w:r>
-        <w:rPr>
-          <w:lang w:val="de-DE"/>
-        </w:rPr>
-        <w:t>Dozo</w:t>
-      </w:r>
-      <w:proofErr w:type="spellEnd"/>
-      <w:r>
-        <w:rPr>
-          <w:lang w:val="de-DE"/>
-        </w:rPr>
-        <w:t>.</w:t>
-      </w:r>
-    </w:p>
-    <w:p>
-      <w:r>
-        <w:t xml:space="preserve">Domo </w:t>
-      </w:r>
-      <w:proofErr w:type="spellStart"/>
-      <w:r>
-        <w:t>arigato</w:t>
-      </w:r>
-      <w:proofErr w:type="spellEnd"/>
-      <w:r>
-        <w:t xml:space="preserve"> </w:t>
-      </w:r>
-      <w:proofErr w:type="spellStart"/>
-      <w:r>
-        <w:t>gozaimasu</w:t>
-      </w:r>
-      <w:proofErr w:type="spellEnd"/>
-      <w:r>
-        <w:t>.</w:t>
+        <w:t>Ano, kore, kohii desu. Dozo.</w:t>
+      </w:r>
+    </w:p>
+    <w:p>
+      <w:r>
+        <w:t>Domo arigato gozaimasu.</w:t>
       </w:r>
     </w:p>
     <w:p>
@@ -10780,467 +9669,195 @@
           <w:lang w:val="de-DE"/>
         </w:rPr>
       </w:pPr>
-      <w:proofErr w:type="spellStart"/>
       <w:r>
         <w:rPr>
           <w:lang w:val="de-DE"/>
         </w:rPr>
-        <w:t>Renshu</w:t>
-      </w:r>
-      <w:proofErr w:type="spellEnd"/>
-      <w:r>
+        <w:t xml:space="preserve">Renshu A 1. 2. </w:t>
+      </w:r>
+    </w:p>
+    <w:p>
+      <w:pPr>
         <w:rPr>
           <w:lang w:val="de-DE"/>
         </w:rPr>
-        <w:t xml:space="preserve"> A 1. 2. </w:t>
-      </w:r>
-    </w:p>
-    <w:p>
-      <w:pPr>
+      </w:pPr>
+      <w:r>
         <w:rPr>
           <w:lang w:val="de-DE"/>
         </w:rPr>
-      </w:pPr>
+        <w:t>Kore wa tsukue de</w:t>
+      </w:r>
       <w:r>
         <w:rPr>
           <w:lang w:val="de-DE"/>
         </w:rPr>
-        <w:t xml:space="preserve">Kore </w:t>
-      </w:r>
-      <w:proofErr w:type="spellStart"/>
+        <w:t>s</w:t>
+      </w:r>
       <w:r>
         <w:rPr>
           <w:lang w:val="de-DE"/>
         </w:rPr>
-        <w:t>wa</w:t>
-      </w:r>
-      <w:proofErr w:type="spellEnd"/>
-      <w:r>
+        <w:t>u</w:t>
+      </w:r>
+    </w:p>
+    <w:p>
+      <w:pPr>
         <w:rPr>
           <w:lang w:val="de-DE"/>
         </w:rPr>
+      </w:pPr>
+      <w:r>
+        <w:rPr>
+          <w:lang w:val="de-DE"/>
+        </w:rPr>
+        <w:t>Shinbun</w:t>
+      </w:r>
+    </w:p>
+    <w:p>
+      <w:pPr>
+        <w:rPr>
+          <w:lang w:val="de-DE"/>
+        </w:rPr>
+      </w:pPr>
+      <w:r>
+        <w:rPr>
+          <w:lang w:val="de-DE"/>
+        </w:rPr>
+        <w:t>Meishi</w:t>
+      </w:r>
+    </w:p>
+    <w:p>
+      <w:pPr>
+        <w:rPr>
+          <w:lang w:val="de-DE"/>
+        </w:rPr>
+      </w:pPr>
+      <w:r>
+        <w:rPr>
+          <w:lang w:val="de-DE"/>
+        </w:rPr>
+        <w:t>Nan</w:t>
+      </w:r>
+      <w:r>
+        <w:rPr>
+          <w:lang w:val="de-DE"/>
+        </w:rPr>
         <w:t xml:space="preserve"> </w:t>
       </w:r>
-      <w:proofErr w:type="spellStart"/>
       <w:r>
         <w:rPr>
           <w:lang w:val="de-DE"/>
         </w:rPr>
-        <w:t>tsukue</w:t>
-      </w:r>
-      <w:proofErr w:type="spellEnd"/>
+        <w:t>des</w:t>
+      </w:r>
       <w:r>
         <w:rPr>
           <w:lang w:val="de-DE"/>
         </w:rPr>
-        <w:t xml:space="preserve"> </w:t>
-      </w:r>
-      <w:proofErr w:type="spellStart"/>
-      <w:r>
+        <w:t>u ka</w:t>
+      </w:r>
+    </w:p>
+    <w:p>
+      <w:pPr>
         <w:rPr>
           <w:lang w:val="de-DE"/>
         </w:rPr>
-        <w:t>de</w:t>
-      </w:r>
+      </w:pPr>
       <w:r>
         <w:rPr>
           <w:lang w:val="de-DE"/>
         </w:rPr>
-        <w:t>s</w:t>
-      </w:r>
-      <w:r>
+        <w:lastRenderedPageBreak/>
+        <w:t>Sore wa borupen desuka, shapu-penshiru desu ka.</w:t>
+      </w:r>
+    </w:p>
+    <w:p>
+      <w:r>
+        <w:t>1 7</w:t>
+      </w:r>
+    </w:p>
+    <w:p>
+      <w:r>
+        <w:t>A o</w:t>
+      </w:r>
+    </w:p>
+    <w:p>
+      <w:r>
+        <w:t>Kore wa kuruma no hon desu.</w:t>
+      </w:r>
+    </w:p>
+    <w:p>
+      <w:r>
+        <w:t>Konpyuta</w:t>
+      </w:r>
+    </w:p>
+    <w:p>
+      <w:r>
+        <w:t>Nihon-go</w:t>
+      </w:r>
+    </w:p>
+    <w:p>
+      <w:r>
+        <w:t>Пап</w:t>
+      </w:r>
+      <w:r>
+        <w:t xml:space="preserve"> desu ka</w:t>
+      </w:r>
+    </w:p>
+    <w:p>
+      <w:r>
+        <w:t>Arewa watashi no kaban desu.</w:t>
+      </w:r>
+    </w:p>
+    <w:p>
+      <w:pPr>
         <w:rPr>
           <w:lang w:val="de-DE"/>
         </w:rPr>
-        <w:t>u</w:t>
-      </w:r>
-      <w:proofErr w:type="spellEnd"/>
-    </w:p>
-    <w:p>
-      <w:pPr>
+      </w:pPr>
+      <w:r>
         <w:rPr>
           <w:lang w:val="de-DE"/>
         </w:rPr>
-      </w:pPr>
-      <w:proofErr w:type="spellStart"/>
-      <w:r>
+        <w:t>Sato-san</w:t>
+      </w:r>
+    </w:p>
+    <w:p>
+      <w:pPr>
         <w:rPr>
           <w:lang w:val="de-DE"/>
         </w:rPr>
-        <w:t>Shinbun</w:t>
-      </w:r>
-      <w:proofErr w:type="spellEnd"/>
-    </w:p>
-    <w:p>
-      <w:pPr>
+      </w:pPr>
+      <w:r>
         <w:rPr>
           <w:lang w:val="de-DE"/>
         </w:rPr>
-      </w:pPr>
-      <w:proofErr w:type="spellStart"/>
-      <w:r>
+        <w:t>Sensei</w:t>
+      </w:r>
+    </w:p>
+    <w:p>
+      <w:pPr>
         <w:rPr>
           <w:lang w:val="de-DE"/>
         </w:rPr>
-        <w:t>Meishi</w:t>
-      </w:r>
-      <w:proofErr w:type="spellEnd"/>
-    </w:p>
-    <w:p>
-      <w:pPr>
+      </w:pPr>
+      <w:r>
         <w:rPr>
           <w:lang w:val="de-DE"/>
         </w:rPr>
-      </w:pPr>
-      <w:r>
-        <w:rPr>
-          <w:lang w:val="de-DE"/>
-        </w:rPr>
-        <w:t>Nan</w:t>
-      </w:r>
-      <w:r>
-        <w:rPr>
-          <w:lang w:val="de-DE"/>
-        </w:rPr>
-        <w:t xml:space="preserve"> </w:t>
-      </w:r>
-      <w:proofErr w:type="spellStart"/>
-      <w:r>
-        <w:rPr>
-          <w:lang w:val="de-DE"/>
-        </w:rPr>
-        <w:t>des</w:t>
-      </w:r>
-      <w:r>
-        <w:rPr>
-          <w:lang w:val="de-DE"/>
-        </w:rPr>
-        <w:t>u</w:t>
-      </w:r>
-      <w:proofErr w:type="spellEnd"/>
-      <w:r>
-        <w:rPr>
-          <w:lang w:val="de-DE"/>
-        </w:rPr>
-        <w:t xml:space="preserve"> </w:t>
-      </w:r>
-      <w:proofErr w:type="spellStart"/>
-      <w:r>
-        <w:rPr>
-          <w:lang w:val="de-DE"/>
-        </w:rPr>
-        <w:t>ka</w:t>
-      </w:r>
-      <w:proofErr w:type="spellEnd"/>
-    </w:p>
-    <w:p>
-      <w:pPr>
-        <w:rPr>
-          <w:lang w:val="de-DE"/>
-        </w:rPr>
-      </w:pPr>
-      <w:r>
-        <w:rPr>
-          <w:lang w:val="de-DE"/>
-        </w:rPr>
-        <w:lastRenderedPageBreak/>
-        <w:t xml:space="preserve">Sore </w:t>
-      </w:r>
-      <w:proofErr w:type="spellStart"/>
-      <w:r>
-        <w:rPr>
-          <w:lang w:val="de-DE"/>
-        </w:rPr>
-        <w:t>wa</w:t>
-      </w:r>
-      <w:proofErr w:type="spellEnd"/>
-      <w:r>
-        <w:rPr>
-          <w:lang w:val="de-DE"/>
-        </w:rPr>
-        <w:t xml:space="preserve"> </w:t>
-      </w:r>
-      <w:proofErr w:type="spellStart"/>
-      <w:r>
-        <w:rPr>
-          <w:lang w:val="de-DE"/>
-        </w:rPr>
-        <w:t>borupen</w:t>
-      </w:r>
-      <w:proofErr w:type="spellEnd"/>
-      <w:r>
-        <w:rPr>
-          <w:lang w:val="de-DE"/>
-        </w:rPr>
-        <w:t xml:space="preserve"> </w:t>
-      </w:r>
-      <w:proofErr w:type="spellStart"/>
-      <w:r>
-        <w:rPr>
-          <w:lang w:val="de-DE"/>
-        </w:rPr>
-        <w:t>desuka</w:t>
-      </w:r>
-      <w:proofErr w:type="spellEnd"/>
-      <w:r>
-        <w:rPr>
-          <w:lang w:val="de-DE"/>
-        </w:rPr>
-        <w:t xml:space="preserve">, </w:t>
-      </w:r>
-      <w:proofErr w:type="spellStart"/>
-      <w:r>
-        <w:rPr>
-          <w:lang w:val="de-DE"/>
-        </w:rPr>
-        <w:t>shapu-penshiru</w:t>
-      </w:r>
-      <w:proofErr w:type="spellEnd"/>
-      <w:r>
-        <w:rPr>
-          <w:lang w:val="de-DE"/>
-        </w:rPr>
-        <w:t xml:space="preserve"> </w:t>
-      </w:r>
-      <w:proofErr w:type="spellStart"/>
-      <w:r>
-        <w:rPr>
-          <w:lang w:val="de-DE"/>
-        </w:rPr>
-        <w:t>desu</w:t>
-      </w:r>
-      <w:proofErr w:type="spellEnd"/>
-      <w:r>
-        <w:rPr>
-          <w:lang w:val="de-DE"/>
-        </w:rPr>
-        <w:t xml:space="preserve"> </w:t>
-      </w:r>
-      <w:proofErr w:type="spellStart"/>
-      <w:r>
-        <w:rPr>
-          <w:lang w:val="de-DE"/>
-        </w:rPr>
-        <w:t>ka</w:t>
-      </w:r>
-      <w:proofErr w:type="spellEnd"/>
-      <w:r>
-        <w:rPr>
-          <w:lang w:val="de-DE"/>
-        </w:rPr>
-        <w:t>.</w:t>
-      </w:r>
-    </w:p>
-    <w:p>
-      <w:r>
-        <w:t>1 7</w:t>
-      </w:r>
-    </w:p>
-    <w:p>
-      <w:r>
-        <w:t>A o</w:t>
-      </w:r>
-    </w:p>
-    <w:p>
-      <w:r>
-        <w:t xml:space="preserve">Kore </w:t>
-      </w:r>
-      <w:proofErr w:type="spellStart"/>
-      <w:r>
-        <w:t>wa</w:t>
-      </w:r>
-      <w:proofErr w:type="spellEnd"/>
-      <w:r>
-        <w:t xml:space="preserve"> </w:t>
-      </w:r>
-      <w:proofErr w:type="spellStart"/>
-      <w:r>
-        <w:t>kuruma</w:t>
-      </w:r>
-      <w:proofErr w:type="spellEnd"/>
-      <w:r>
-        <w:t xml:space="preserve"> no hon </w:t>
-      </w:r>
-      <w:proofErr w:type="spellStart"/>
-      <w:r>
-        <w:t>desu</w:t>
-      </w:r>
-      <w:proofErr w:type="spellEnd"/>
-      <w:r>
-        <w:t>.</w:t>
-      </w:r>
-    </w:p>
-    <w:p>
-      <w:proofErr w:type="spellStart"/>
-      <w:r>
-        <w:t>Konpyuta</w:t>
-      </w:r>
-      <w:proofErr w:type="spellEnd"/>
-    </w:p>
-    <w:p>
-      <w:r>
-        <w:t>Nihon-go</w:t>
-      </w:r>
-    </w:p>
-    <w:p>
-      <w:proofErr w:type="spellStart"/>
-      <w:r>
-        <w:t>Пап</w:t>
-      </w:r>
-      <w:proofErr w:type="spellEnd"/>
-      <w:r>
-        <w:t xml:space="preserve"> </w:t>
-      </w:r>
-      <w:proofErr w:type="spellStart"/>
-      <w:r>
-        <w:t>desu</w:t>
-      </w:r>
-      <w:proofErr w:type="spellEnd"/>
-      <w:r>
-        <w:t xml:space="preserve"> ka</w:t>
-      </w:r>
-    </w:p>
-    <w:p>
-      <w:r>
-        <w:t xml:space="preserve">Arewa </w:t>
-      </w:r>
-      <w:proofErr w:type="spellStart"/>
-      <w:r>
-        <w:t>watashi</w:t>
-      </w:r>
-      <w:proofErr w:type="spellEnd"/>
-      <w:r>
-        <w:t xml:space="preserve"> no </w:t>
-      </w:r>
-      <w:proofErr w:type="spellStart"/>
-      <w:r>
-        <w:t>kaban</w:t>
-      </w:r>
-      <w:proofErr w:type="spellEnd"/>
-      <w:r>
-        <w:t xml:space="preserve"> </w:t>
-      </w:r>
-      <w:proofErr w:type="spellStart"/>
-      <w:r>
-        <w:t>desu</w:t>
-      </w:r>
-      <w:proofErr w:type="spellEnd"/>
-      <w:r>
-        <w:t>.</w:t>
-      </w:r>
-    </w:p>
-    <w:p>
-      <w:pPr>
-        <w:rPr>
-          <w:lang w:val="de-DE"/>
-        </w:rPr>
-      </w:pPr>
-      <w:r>
-        <w:rPr>
-          <w:lang w:val="de-DE"/>
-        </w:rPr>
-        <w:t>Sato-</w:t>
-      </w:r>
-      <w:proofErr w:type="spellStart"/>
-      <w:r>
-        <w:rPr>
-          <w:lang w:val="de-DE"/>
-        </w:rPr>
-        <w:t>san</w:t>
-      </w:r>
-      <w:proofErr w:type="spellEnd"/>
-    </w:p>
-    <w:p>
-      <w:pPr>
-        <w:rPr>
-          <w:lang w:val="de-DE"/>
-        </w:rPr>
-      </w:pPr>
-      <w:r>
-        <w:rPr>
-          <w:lang w:val="de-DE"/>
-        </w:rPr>
-        <w:t>Sensei</w:t>
-      </w:r>
-    </w:p>
-    <w:p>
-      <w:pPr>
-        <w:rPr>
-          <w:lang w:val="de-DE"/>
-        </w:rPr>
-      </w:pPr>
-      <w:r>
-        <w:rPr>
-          <w:lang w:val="de-DE"/>
-        </w:rPr>
-        <w:t xml:space="preserve">Dare </w:t>
-      </w:r>
-      <w:proofErr w:type="spellStart"/>
-      <w:r>
-        <w:rPr>
-          <w:lang w:val="de-DE"/>
-        </w:rPr>
-        <w:t>desu</w:t>
-      </w:r>
-      <w:proofErr w:type="spellEnd"/>
-      <w:r>
-        <w:rPr>
-          <w:lang w:val="de-DE"/>
-        </w:rPr>
-        <w:t xml:space="preserve"> </w:t>
-      </w:r>
-      <w:proofErr w:type="spellStart"/>
-      <w:r>
-        <w:rPr>
-          <w:lang w:val="de-DE"/>
-        </w:rPr>
-        <w:t>ka</w:t>
-      </w:r>
-      <w:proofErr w:type="spellEnd"/>
-    </w:p>
-    <w:p>
-      <w:r>
-        <w:t xml:space="preserve">Kono </w:t>
-      </w:r>
-      <w:proofErr w:type="spellStart"/>
-      <w:r>
-        <w:t>techo</w:t>
-      </w:r>
-      <w:proofErr w:type="spellEnd"/>
-      <w:r>
-        <w:t xml:space="preserve"> </w:t>
-      </w:r>
-      <w:proofErr w:type="spellStart"/>
-      <w:r>
-        <w:t>wa</w:t>
-      </w:r>
-      <w:proofErr w:type="spellEnd"/>
-      <w:r>
-        <w:t xml:space="preserve"> </w:t>
-      </w:r>
-      <w:proofErr w:type="spellStart"/>
-      <w:r>
-        <w:t>watashi</w:t>
-      </w:r>
-      <w:proofErr w:type="spellEnd"/>
-      <w:r>
-        <w:t xml:space="preserve"> no </w:t>
-      </w:r>
-      <w:proofErr w:type="spellStart"/>
-      <w:r>
-        <w:t>desu</w:t>
-      </w:r>
-      <w:proofErr w:type="spellEnd"/>
-      <w:r>
-        <w:t>.</w:t>
-      </w:r>
-    </w:p>
-    <w:p>
-      <w:proofErr w:type="spellStart"/>
+        <w:t>Dare desu ka</w:t>
+      </w:r>
+    </w:p>
+    <w:p>
+      <w:r>
+        <w:t>Kono techo wa watashi no desu.</w:t>
+      </w:r>
+    </w:p>
+    <w:p>
       <w:r>
         <w:t>Kagi</w:t>
       </w:r>
-      <w:proofErr w:type="spellEnd"/>
     </w:p>
     <w:p>
       <w:r>
@@ -11256,89 +9873,17 @@
     </w:p>
     <w:p>
       <w:r>
-        <w:t xml:space="preserve">Rei 1 Kore </w:t>
-      </w:r>
-      <w:proofErr w:type="spellStart"/>
-      <w:r>
-        <w:t>wa</w:t>
-      </w:r>
-      <w:proofErr w:type="spellEnd"/>
-      <w:r>
-        <w:t xml:space="preserve"> </w:t>
-      </w:r>
-      <w:proofErr w:type="spellStart"/>
-      <w:r>
-        <w:t>zasshi</w:t>
-      </w:r>
-      <w:proofErr w:type="spellEnd"/>
-      <w:r>
-        <w:t xml:space="preserve"> </w:t>
-      </w:r>
-      <w:proofErr w:type="spellStart"/>
-      <w:r>
-        <w:t>desu</w:t>
-      </w:r>
-      <w:proofErr w:type="spellEnd"/>
-      <w:r>
-        <w:t>.</w:t>
-      </w:r>
-    </w:p>
-    <w:p>
-      <w:r>
-        <w:t xml:space="preserve">Rei2 Sore </w:t>
-      </w:r>
-      <w:proofErr w:type="spellStart"/>
-      <w:r>
-        <w:t>wa</w:t>
-      </w:r>
-      <w:proofErr w:type="spellEnd"/>
-      <w:r>
-        <w:t xml:space="preserve"> </w:t>
-      </w:r>
-      <w:proofErr w:type="spellStart"/>
-      <w:r>
-        <w:t>noto</w:t>
-      </w:r>
-      <w:proofErr w:type="spellEnd"/>
-      <w:r>
-        <w:t xml:space="preserve"> </w:t>
-      </w:r>
-      <w:proofErr w:type="spellStart"/>
-      <w:r>
-        <w:t>desu</w:t>
-      </w:r>
-      <w:proofErr w:type="spellEnd"/>
-      <w:r>
-        <w:t>.</w:t>
-      </w:r>
-    </w:p>
-    <w:p>
-      <w:r>
-        <w:t xml:space="preserve">Rei 3 Are </w:t>
-      </w:r>
-      <w:proofErr w:type="spellStart"/>
-      <w:r>
-        <w:t>wa</w:t>
-      </w:r>
-      <w:proofErr w:type="spellEnd"/>
-      <w:r>
-        <w:t xml:space="preserve"> </w:t>
-      </w:r>
-      <w:proofErr w:type="spellStart"/>
-      <w:r>
-        <w:t>Jisho</w:t>
-      </w:r>
-      <w:proofErr w:type="spellEnd"/>
-      <w:r>
-        <w:t xml:space="preserve"> </w:t>
-      </w:r>
-      <w:proofErr w:type="spellStart"/>
-      <w:r>
-        <w:t>desu</w:t>
-      </w:r>
-      <w:proofErr w:type="spellEnd"/>
-      <w:r>
-        <w:t>.</w:t>
+        <w:t>Rei 1 Kore wa zasshi desu.</w:t>
+      </w:r>
+    </w:p>
+    <w:p>
+      <w:r>
+        <w:t>Rei2 Sore wa noto desu.</w:t>
+      </w:r>
+    </w:p>
+    <w:p>
+      <w:r>
+        <w:t>Rei 3 Are wa Jisho desu.</w:t>
       </w:r>
     </w:p>
     <w:p>
@@ -11407,158 +9952,50 @@
           <w:lang w:val="de-DE"/>
         </w:rPr>
         <w:tab/>
-        <w:t xml:space="preserve">Kore </w:t>
-      </w:r>
-      <w:proofErr w:type="spellStart"/>
-      <w:r>
+        <w:t>Kore wa hon desu ka.</w:t>
+      </w:r>
+    </w:p>
+    <w:p>
+      <w:pPr>
+        <w:ind w:firstLine="720"/>
         <w:rPr>
           <w:lang w:val="de-DE"/>
         </w:rPr>
-        <w:t>wa</w:t>
-      </w:r>
-      <w:proofErr w:type="spellEnd"/>
+      </w:pPr>
       <w:r>
         <w:rPr>
           <w:lang w:val="de-DE"/>
         </w:rPr>
-        <w:t xml:space="preserve"> hon </w:t>
-      </w:r>
-      <w:proofErr w:type="spellStart"/>
-      <w:r>
+        <w:t>Hai, hon desu.</w:t>
+      </w:r>
+    </w:p>
+    <w:p>
+      <w:pPr>
+        <w:ind w:firstLine="720"/>
         <w:rPr>
           <w:lang w:val="de-DE"/>
         </w:rPr>
-        <w:t>desu</w:t>
-      </w:r>
-      <w:proofErr w:type="spellEnd"/>
+      </w:pPr>
       <w:r>
         <w:rPr>
           <w:lang w:val="de-DE"/>
         </w:rPr>
-        <w:t xml:space="preserve"> </w:t>
-      </w:r>
-      <w:proofErr w:type="spellStart"/>
+        <w:t>Techo</w:t>
+      </w:r>
       <w:r>
         <w:rPr>
           <w:lang w:val="de-DE"/>
         </w:rPr>
-        <w:t>ka</w:t>
-      </w:r>
-      <w:proofErr w:type="spellEnd"/>
-      <w:r>
-        <w:rPr>
-          <w:lang w:val="de-DE"/>
-        </w:rPr>
-        <w:t>.</w:t>
+        <w:tab/>
+        <w:t>Kore watecho desu ka.</w:t>
       </w:r>
     </w:p>
     <w:p>
       <w:pPr>
         <w:ind w:firstLine="720"/>
-        <w:rPr>
-          <w:lang w:val="de-DE"/>
-        </w:rPr>
-      </w:pPr>
-      <w:r>
-        <w:rPr>
-          <w:lang w:val="de-DE"/>
-        </w:rPr>
-        <w:t xml:space="preserve">Hai, hon </w:t>
-      </w:r>
-      <w:proofErr w:type="spellStart"/>
-      <w:r>
-        <w:rPr>
-          <w:lang w:val="de-DE"/>
-        </w:rPr>
-        <w:t>desu</w:t>
-      </w:r>
-      <w:proofErr w:type="spellEnd"/>
-      <w:r>
-        <w:rPr>
-          <w:lang w:val="de-DE"/>
-        </w:rPr>
-        <w:t>.</w:t>
-      </w:r>
-    </w:p>
-    <w:p>
-      <w:pPr>
-        <w:ind w:firstLine="720"/>
-        <w:rPr>
-          <w:lang w:val="de-DE"/>
-        </w:rPr>
-      </w:pPr>
-      <w:proofErr w:type="spellStart"/>
-      <w:r>
-        <w:rPr>
-          <w:lang w:val="de-DE"/>
-        </w:rPr>
-        <w:t>Techo</w:t>
-      </w:r>
-      <w:proofErr w:type="spellEnd"/>
-      <w:r>
-        <w:rPr>
-          <w:lang w:val="de-DE"/>
-        </w:rPr>
-        <w:tab/>
-        <w:t xml:space="preserve">Kore </w:t>
-      </w:r>
-      <w:proofErr w:type="spellStart"/>
-      <w:r>
-        <w:rPr>
-          <w:lang w:val="de-DE"/>
-        </w:rPr>
-        <w:t>watecho</w:t>
-      </w:r>
-      <w:proofErr w:type="spellEnd"/>
-      <w:r>
-        <w:rPr>
-          <w:lang w:val="de-DE"/>
-        </w:rPr>
-        <w:t xml:space="preserve"> </w:t>
-      </w:r>
-      <w:proofErr w:type="spellStart"/>
-      <w:r>
-        <w:rPr>
-          <w:lang w:val="de-DE"/>
-        </w:rPr>
-        <w:t>desu</w:t>
-      </w:r>
-      <w:proofErr w:type="spellEnd"/>
-      <w:r>
-        <w:rPr>
-          <w:lang w:val="de-DE"/>
-        </w:rPr>
-        <w:t xml:space="preserve"> </w:t>
-      </w:r>
-      <w:proofErr w:type="spellStart"/>
-      <w:r>
-        <w:rPr>
-          <w:lang w:val="de-DE"/>
-        </w:rPr>
-        <w:t>ka</w:t>
-      </w:r>
-      <w:proofErr w:type="spellEnd"/>
-      <w:r>
-        <w:rPr>
-          <w:lang w:val="de-DE"/>
-        </w:rPr>
-        <w:t>.</w:t>
-      </w:r>
-    </w:p>
-    <w:p>
-      <w:pPr>
-        <w:ind w:firstLine="720"/>
-      </w:pPr>
-      <w:r>
-        <w:t xml:space="preserve">lie, hon </w:t>
-      </w:r>
-      <w:proofErr w:type="spellStart"/>
-      <w:r>
-        <w:t>desu</w:t>
-      </w:r>
-      <w:proofErr w:type="spellEnd"/>
-      <w:r>
-        <w:t>.</w:t>
+      </w:pPr>
+      <w:r>
+        <w:t>lie, hon desu.</w:t>
       </w:r>
     </w:p>
     <w:p>
@@ -11637,47 +10074,43 @@
           <w:lang w:val="es-ES"/>
         </w:rPr>
       </w:pPr>
-      <w:proofErr w:type="spellStart"/>
       <w:r>
         <w:rPr>
           <w:lang w:val="es-ES"/>
         </w:rPr>
-        <w:t>Comment</w:t>
-      </w:r>
-      <w:proofErr w:type="spellEnd"/>
-      <w:r>
+        <w:t>Comment entendre ce qu’ecoute le sensei sur sa machine</w:t>
+      </w:r>
+    </w:p>
+    <w:p>
+      <w:pPr>
         <w:rPr>
           <w:lang w:val="es-ES"/>
         </w:rPr>
-        <w:t xml:space="preserve"> </w:t>
-      </w:r>
-      <w:proofErr w:type="spellStart"/>
+      </w:pPr>
       <w:r>
         <w:rPr>
           <w:lang w:val="es-ES"/>
         </w:rPr>
-        <w:t>entendre</w:t>
-      </w:r>
-      <w:proofErr w:type="spellEnd"/>
+        <w:t>Le 9 mai</w:t>
+      </w:r>
       <w:r>
         <w:rPr>
           <w:lang w:val="es-ES"/>
         </w:rPr>
-        <w:t xml:space="preserve"> ce </w:t>
-      </w:r>
-      <w:proofErr w:type="spellStart"/>
-      <w:r>
+        <w:t xml:space="preserve"> 10</w:t>
+      </w:r>
+    </w:p>
+    <w:p>
+      <w:pPr>
         <w:rPr>
           <w:lang w:val="es-ES"/>
         </w:rPr>
-        <w:t>qu’ecoute</w:t>
-      </w:r>
-      <w:proofErr w:type="spellEnd"/>
+      </w:pPr>
       <w:r>
         <w:rPr>
           <w:lang w:val="es-ES"/>
         </w:rPr>
-        <w:t xml:space="preserve"> le sensei sur sa machine</w:t>
+        <w:t xml:space="preserve">Mercrdi 21 mai </w:t>
       </w:r>
     </w:p>
     <w:p>
@@ -11690,13 +10123,13 @@
         <w:rPr>
           <w:lang w:val="es-ES"/>
         </w:rPr>
-        <w:t>Le 9 mai</w:t>
+        <w:t>Le 22 mai 10 heures//</w:t>
       </w:r>
       <w:r>
         <w:rPr>
           <w:lang w:val="es-ES"/>
         </w:rPr>
-        <w:t xml:space="preserve"> 10</w:t>
+        <w:t>9.30</w:t>
       </w:r>
     </w:p>
     <w:p>
@@ -11709,13 +10142,14 @@
         <w:rPr>
           <w:lang w:val="es-ES"/>
         </w:rPr>
-        <w:t>Le 22 mai 10 heures//</w:t>
+        <w:br w:type="page"/>
       </w:r>
       <w:r>
         <w:rPr>
           <w:lang w:val="es-ES"/>
         </w:rPr>
-        <w:t>9.30</w:t>
+        <w:lastRenderedPageBreak/>
+        <w:t>Lecon 8 page 37.</w:t>
       </w:r>
     </w:p>
     <w:p>
@@ -11728,8 +10162,361 @@
         <w:rPr>
           <w:lang w:val="es-ES"/>
         </w:rPr>
+        <w:t xml:space="preserve">Konban </w:t>
+      </w:r>
+    </w:p>
+    <w:p>
+      <w:pPr>
+        <w:rPr>
+          <w:lang w:val="es-ES"/>
+        </w:rPr>
+      </w:pPr>
+      <w:r>
+        <w:rPr>
+          <w:lang w:val="es-ES"/>
+        </w:rPr>
+        <w:t>Kinounoban</w:t>
+      </w:r>
+    </w:p>
+    <w:p>
+      <w:pPr>
+        <w:rPr>
+          <w:lang w:val="es-ES"/>
+        </w:rPr>
+      </w:pPr>
+      <w:r>
+        <w:rPr>
+          <w:lang w:val="es-ES"/>
+        </w:rPr>
+        <w:t>Ashtanoban demain soir</w:t>
+      </w:r>
+    </w:p>
+    <w:p>
+      <w:pPr>
+        <w:rPr>
+          <w:lang w:val="es-ES"/>
+        </w:rPr>
+      </w:pPr>
+      <w:r>
+        <w:rPr>
+          <w:lang w:val="es-ES"/>
+        </w:rPr>
+        <w:t>Le matin Asa ce matin keisa</w:t>
+      </w:r>
+    </w:p>
+    <w:p>
+      <w:pPr>
+        <w:rPr>
+          <w:lang w:val="es-ES"/>
+        </w:rPr>
+      </w:pPr>
+      <w:r>
+        <w:rPr>
+          <w:lang w:val="es-ES"/>
+        </w:rPr>
+        <w:t>Ce soir as tu fait les devoirs</w:t>
+      </w:r>
+    </w:p>
+    <w:p>
+      <w:pPr>
+        <w:rPr>
+          <w:lang w:val="es-ES"/>
+        </w:rPr>
+      </w:pPr>
+      <w:r>
+        <w:rPr>
+          <w:lang w:val="es-ES"/>
+        </w:rPr>
+        <w:t>Oui je vais etudier</w:t>
+      </w:r>
+    </w:p>
+    <w:p>
+      <w:pPr>
+        <w:rPr>
+          <w:lang w:val="es-ES"/>
+        </w:rPr>
+      </w:pPr>
+      <w:r>
+        <w:rPr>
+          <w:lang w:val="es-ES"/>
+        </w:rPr>
+        <w:t>Mainichi tous les jours</w:t>
+      </w:r>
+    </w:p>
+    <w:p>
+      <w:pPr>
+        <w:rPr>
+          <w:lang w:val="es-ES"/>
+        </w:rPr>
+      </w:pPr>
+      <w:r>
+        <w:rPr>
+          <w:lang w:val="es-ES"/>
+        </w:rPr>
+        <w:t>Maiasa tous les matkins</w:t>
+      </w:r>
+    </w:p>
+    <w:p>
+      <w:pPr>
+        <w:rPr>
+          <w:lang w:val="es-ES"/>
+        </w:rPr>
+      </w:pPr>
+      <w:r>
+        <w:rPr>
+          <w:lang w:val="es-ES"/>
+        </w:rPr>
+        <w:t>Mainichi nan ji kara nanji made atarakimasuka</w:t>
+      </w:r>
+    </w:p>
+    <w:p>
+      <w:pPr>
+        <w:rPr>
+          <w:lang w:val="es-ES"/>
+        </w:rPr>
+      </w:pPr>
+      <w:r>
+        <w:rPr>
+          <w:lang w:val="es-ES"/>
+        </w:rPr>
+        <w:t>Nan yobi yasumiska quel jour tu te reposes</w:t>
+      </w:r>
+    </w:p>
+    <w:p>
+      <w:pPr>
+        <w:rPr>
+          <w:lang w:val="es-ES"/>
+        </w:rPr>
+      </w:pPr>
+      <w:r>
+        <w:rPr>
+          <w:lang w:val="es-ES"/>
+        </w:rPr>
+        <w:t>Okimasu se lever</w:t>
+      </w:r>
+    </w:p>
+    <w:p>
+      <w:pPr>
+        <w:rPr>
+          <w:lang w:val="es-ES"/>
+        </w:rPr>
+      </w:pPr>
+    </w:p>
+    <w:p>
+      <w:pPr>
+        <w:rPr>
+          <w:lang w:val="es-ES"/>
+        </w:rPr>
+      </w:pPr>
+      <w:r>
+        <w:rPr>
+          <w:lang w:val="es-ES"/>
+        </w:rPr>
+        <w:t>Hikoki Avion</w:t>
+      </w:r>
+    </w:p>
+    <w:p>
+      <w:pPr>
+        <w:rPr>
+          <w:lang w:val="es-ES"/>
+        </w:rPr>
+      </w:pPr>
+      <w:r>
+        <w:rPr>
+          <w:lang w:val="es-ES"/>
+        </w:rPr>
+        <w:t>Do ya tte  ((sans particule de)</w:t>
+      </w:r>
+    </w:p>
+    <w:p>
+      <w:pPr>
+        <w:rPr>
+          <w:lang w:val="es-ES"/>
+        </w:rPr>
+      </w:pPr>
+    </w:p>
+    <w:p>
+      <w:r>
+        <w:t xml:space="preserve">Ototoi yasumismashtta ka </w:t>
+      </w:r>
+    </w:p>
+    <w:p>
+      <w:pPr>
+        <w:rPr>
+          <w:lang w:val="fr-FR"/>
+        </w:rPr>
+      </w:pPr>
+      <w:r>
+        <w:rPr>
+          <w:lang w:val="fr-FR"/>
+        </w:rPr>
+        <w:t>Avant hier t’es tu reposé</w:t>
+      </w:r>
+    </w:p>
+    <w:p>
+      <w:pPr>
+        <w:rPr>
+          <w:lang w:val="fr-FR"/>
+        </w:rPr>
+      </w:pPr>
+      <w:r>
+        <w:rPr>
+          <w:lang w:val="fr-FR"/>
+        </w:rPr>
+        <w:t>Asatte après demain</w:t>
+      </w:r>
+    </w:p>
+    <w:p>
+      <w:pPr>
+        <w:rPr>
+          <w:lang w:val="fr-FR"/>
+        </w:rPr>
+      </w:pPr>
+      <w:r>
+        <w:rPr>
+          <w:lang w:val="fr-FR"/>
+        </w:rPr>
+        <w:t>Atarakimasu = travailler</w:t>
+      </w:r>
+    </w:p>
+    <w:p>
+      <w:pPr>
+        <w:rPr>
+          <w:lang w:val="fr-FR"/>
+        </w:rPr>
+      </w:pPr>
+      <w:r>
+        <w:rPr>
+          <w:lang w:val="fr-FR"/>
+        </w:rPr>
+        <w:t>Nichiyobi atarakimasen</w:t>
+      </w:r>
+    </w:p>
+    <w:p>
+      <w:pPr>
+        <w:rPr>
+          <w:lang w:val="fr-FR"/>
+        </w:rPr>
+      </w:pPr>
+      <w:r>
+        <w:rPr>
+          <w:lang w:val="fr-FR"/>
+        </w:rPr>
+        <w:t>Akarimasen deshta</w:t>
+      </w:r>
+    </w:p>
+    <w:p>
+      <w:pPr>
+        <w:rPr>
+          <w:lang w:val="fr-FR"/>
+        </w:rPr>
+      </w:pPr>
+    </w:p>
+    <w:p>
+      <w:pPr>
+        <w:rPr>
+          <w:lang w:val="fr-FR"/>
+        </w:rPr>
+      </w:pPr>
+      <w:r>
+        <w:rPr>
+          <w:lang w:val="fr-FR"/>
+        </w:rPr>
+        <w:t>Daigaku wa 3jini</w:t>
+      </w:r>
+      <w:r>
+        <w:rPr>
+          <w:lang w:val="fr-FR"/>
+        </w:rPr>
+        <w:t xml:space="preserve"> owarrimaska</w:t>
+      </w:r>
+    </w:p>
+    <w:p>
+      <w:pPr>
+        <w:rPr>
+          <w:lang w:val="fr-FR"/>
+        </w:rPr>
+      </w:pPr>
+    </w:p>
+    <w:p>
+      <w:pPr>
+        <w:rPr>
+          <w:lang w:val="fr-FR"/>
+        </w:rPr>
+      </w:pPr>
+    </w:p>
+    <w:p>
+      <w:pPr>
+        <w:rPr>
+          <w:lang w:val="es-ES"/>
+        </w:rPr>
+      </w:pPr>
+      <w:r>
+        <w:rPr>
+          <w:lang w:val="es-ES"/>
+        </w:rPr>
+        <w:lastRenderedPageBreak/>
+        <w:t>Liste de verbes et mots oublies</w:t>
+      </w:r>
+    </w:p>
+    <w:p>
+      <w:pPr>
+        <w:rPr>
+          <w:lang w:val="es-ES"/>
+        </w:rPr>
+      </w:pPr>
+      <w:r>
+        <w:rPr>
+          <w:lang w:val="es-ES"/>
+        </w:rPr>
+        <w:t>Present posse pâsse negatif</w:t>
+      </w:r>
+    </w:p>
+    <w:p>
+      <w:pPr>
+        <w:rPr>
+          <w:lang w:val="es-ES"/>
+        </w:rPr>
+      </w:pPr>
+      <w:r>
+        <w:rPr>
+          <w:lang w:val="es-ES"/>
+        </w:rPr>
+        <w:t xml:space="preserve">Le matin </w:t>
+      </w:r>
+    </w:p>
+    <w:p>
+      <w:pPr>
+        <w:rPr>
+          <w:lang w:val="es-ES"/>
+        </w:rPr>
+      </w:pPr>
+      <w:r>
+        <w:rPr>
+          <w:lang w:val="es-ES"/>
+        </w:rPr>
+        <w:t xml:space="preserve">Kaerimasu </w:t>
+      </w:r>
+    </w:p>
+    <w:p>
+      <w:pPr>
+        <w:rPr>
+          <w:lang w:val="es-ES"/>
+        </w:rPr>
+      </w:pPr>
+      <w:r>
+        <w:rPr>
+          <w:lang w:val="es-ES"/>
+        </w:rPr>
         <w:br w:type="page"/>
       </w:r>
+    </w:p>
+    <w:p>
+      <w:pPr>
+        <w:rPr>
+          <w:lang w:val="es-ES"/>
+        </w:rPr>
+      </w:pPr>
     </w:p>
     <w:p>
       <w:pPr>
@@ -12051,7 +10838,6 @@
         <w:rPr>
           <w:lang w:val="es-ES"/>
         </w:rPr>
-        <w:lastRenderedPageBreak/>
         <w:t>J’ai 60 ans</w:t>
       </w:r>
       <w:r>
@@ -12383,6 +11169,7 @@
         <w:rPr>
           <w:lang w:val="fr-FR"/>
         </w:rPr>
+        <w:lastRenderedPageBreak/>
         <w:t>Je vis en France avec ma famille</w:t>
       </w:r>
     </w:p>
@@ -12397,7 +11184,6 @@
           <w:rFonts w:hint="eastAsia"/>
           <w:lang w:val="fr-FR"/>
         </w:rPr>
-        <w:lastRenderedPageBreak/>
         <w:t>家族とフランスに住んでいます。</w:t>
       </w:r>
     </w:p>
@@ -47878,23 +46664,10 @@
 </file>
 
 <file path=customXml/item1.xml><?xml version="1.0" encoding="utf-8"?>
-<?mso-contentType ?>
-<FormTemplates xmlns="http://schemas.microsoft.com/sharepoint/v3/contenttype/forms">
-  <Display>DocumentLibraryForm</Display>
-  <Edit>DocumentLibraryForm</Edit>
-  <New>DocumentLibraryForm</New>
-</FormTemplates>
+<b:Sources xmlns:b="http://schemas.openxmlformats.org/officeDocument/2006/bibliography" xmlns="http://schemas.openxmlformats.org/officeDocument/2006/bibliography" SelectedStyle="\APASixthEditionOfficeOnline.xsl" StyleName="APA" Version="6"/>
 </file>
 
 <file path=customXml/item2.xml><?xml version="1.0" encoding="utf-8"?>
-<p:properties xmlns:p="http://schemas.microsoft.com/office/2006/metadata/properties" xmlns:xsi="http://www.w3.org/2001/XMLSchema-instance" xmlns:pc="http://schemas.microsoft.com/office/infopath/2007/PartnerControls">
-  <documentManagement>
-    <_activity xmlns="6c8425fd-d804-437c-8c89-062cf294760d" xsi:nil="true"/>
-  </documentManagement>
-</p:properties>
-</file>
-
-<file path=customXml/item3.xml><?xml version="1.0" encoding="utf-8"?>
 <ct:contentTypeSchema xmlns:ct="http://schemas.microsoft.com/office/2006/metadata/contentType" xmlns:ma="http://schemas.microsoft.com/office/2006/metadata/properties/metaAttributes" ct:_="" ma:_="" ma:contentTypeName="Document" ma:contentTypeID="0x010100DC3F481F96E4124E8B1F9E69E0DFC489" ma:contentTypeVersion="14" ma:contentTypeDescription="Create a new document." ma:contentTypeScope="" ma:versionID="18505f116b9a44597099aa2b7679989e">
   <xsd:schema xmlns:xsd="http://www.w3.org/2001/XMLSchema" xmlns:xs="http://www.w3.org/2001/XMLSchema" xmlns:p="http://schemas.microsoft.com/office/2006/metadata/properties" xmlns:ns3="6c8425fd-d804-437c-8c89-062cf294760d" xmlns:ns4="3ef73491-7a59-47c9-90e3-475745c8ac96" targetNamespace="http://schemas.microsoft.com/office/2006/metadata/properties" ma:root="true" ma:fieldsID="0494ef2015d22ddf6b580b0bf972c7e5" ns3:_="" ns4:_="">
     <xsd:import namespace="6c8425fd-d804-437c-8c89-062cf294760d"/>
@@ -48119,29 +46892,32 @@
 </ct:contentTypeSchema>
 </file>
 
+<file path=customXml/item3.xml><?xml version="1.0" encoding="utf-8"?>
+<p:properties xmlns:p="http://schemas.microsoft.com/office/2006/metadata/properties" xmlns:xsi="http://www.w3.org/2001/XMLSchema-instance" xmlns:pc="http://schemas.microsoft.com/office/infopath/2007/PartnerControls">
+  <documentManagement>
+    <_activity xmlns="6c8425fd-d804-437c-8c89-062cf294760d" xsi:nil="true"/>
+  </documentManagement>
+</p:properties>
+</file>
+
 <file path=customXml/item4.xml><?xml version="1.0" encoding="utf-8"?>
-<b:Sources xmlns:b="http://schemas.openxmlformats.org/officeDocument/2006/bibliography" xmlns="http://schemas.openxmlformats.org/officeDocument/2006/bibliography" SelectedStyle="\APASixthEditionOfficeOnline.xsl" StyleName="APA" Version="6"/>
+<?mso-contentType ?>
+<FormTemplates xmlns="http://schemas.microsoft.com/sharepoint/v3/contenttype/forms">
+  <Display>DocumentLibraryForm</Display>
+  <Edit>DocumentLibraryForm</Edit>
+  <New>DocumentLibraryForm</New>
+</FormTemplates>
 </file>
 
 <file path=customXml/itemProps1.xml><?xml version="1.0" encoding="utf-8"?>
-<ds:datastoreItem xmlns:ds="http://schemas.openxmlformats.org/officeDocument/2006/customXml" ds:itemID="{853A5BC0-8E62-4E92-BCC2-0D5066DBC71C}">
+<ds:datastoreItem xmlns:ds="http://schemas.openxmlformats.org/officeDocument/2006/customXml" ds:itemID="{6D997235-E16C-4349-8719-84B6D6D5A760}">
   <ds:schemaRefs>
-    <ds:schemaRef ds:uri="http://schemas.microsoft.com/sharepoint/v3/contenttype/forms"/>
+    <ds:schemaRef ds:uri="http://schemas.openxmlformats.org/officeDocument/2006/bibliography"/>
   </ds:schemaRefs>
 </ds:datastoreItem>
 </file>
 
 <file path=customXml/itemProps2.xml><?xml version="1.0" encoding="utf-8"?>
-<ds:datastoreItem xmlns:ds="http://schemas.openxmlformats.org/officeDocument/2006/customXml" ds:itemID="{1AA10AB1-0A75-4B9E-A0F0-76F15CC8D6DF}">
-  <ds:schemaRefs>
-    <ds:schemaRef ds:uri="http://schemas.microsoft.com/office/2006/metadata/properties"/>
-    <ds:schemaRef ds:uri="http://schemas.microsoft.com/office/infopath/2007/PartnerControls"/>
-    <ds:schemaRef ds:uri="6c8425fd-d804-437c-8c89-062cf294760d"/>
-  </ds:schemaRefs>
-</ds:datastoreItem>
-</file>
-
-<file path=customXml/itemProps3.xml><?xml version="1.0" encoding="utf-8"?>
 <ds:datastoreItem xmlns:ds="http://schemas.openxmlformats.org/officeDocument/2006/customXml" ds:itemID="{64621F67-938B-44A3-89A6-C36A52F90B44}">
   <ds:schemaRefs>
     <ds:schemaRef ds:uri="http://schemas.microsoft.com/office/2006/metadata/contentType"/>
@@ -48160,10 +46936,20 @@
 </ds:datastoreItem>
 </file>
 
+<file path=customXml/itemProps3.xml><?xml version="1.0" encoding="utf-8"?>
+<ds:datastoreItem xmlns:ds="http://schemas.openxmlformats.org/officeDocument/2006/customXml" ds:itemID="{1AA10AB1-0A75-4B9E-A0F0-76F15CC8D6DF}">
+  <ds:schemaRefs>
+    <ds:schemaRef ds:uri="http://schemas.microsoft.com/office/2006/metadata/properties"/>
+    <ds:schemaRef ds:uri="http://schemas.microsoft.com/office/infopath/2007/PartnerControls"/>
+    <ds:schemaRef ds:uri="6c8425fd-d804-437c-8c89-062cf294760d"/>
+  </ds:schemaRefs>
+</ds:datastoreItem>
+</file>
+
 <file path=customXml/itemProps4.xml><?xml version="1.0" encoding="utf-8"?>
-<ds:datastoreItem xmlns:ds="http://schemas.openxmlformats.org/officeDocument/2006/customXml" ds:itemID="{6D997235-E16C-4349-8719-84B6D6D5A760}">
+<ds:datastoreItem xmlns:ds="http://schemas.openxmlformats.org/officeDocument/2006/customXml" ds:itemID="{853A5BC0-8E62-4E92-BCC2-0D5066DBC71C}">
   <ds:schemaRefs>
-    <ds:schemaRef ds:uri="http://schemas.openxmlformats.org/officeDocument/2006/bibliography"/>
+    <ds:schemaRef ds:uri="http://schemas.microsoft.com/sharepoint/v3/contenttype/forms"/>
   </ds:schemaRefs>
 </ds:datastoreItem>
 </file>
</xml_diff>